<commit_message>
feat : new practic
</commit_message>
<xml_diff>
--- a/3 семестр/Технологии формирования межотраслевого и межгосударственного единого информационного пространства/пр2.docx
+++ b/3 семестр/Технологии формирования межотраслевого и межгосударственного единого информационного пространства/пр2.docx
@@ -36,7 +36,7 @@
           </w:tcPr>
           <w:p>
             <w:pPr>
-              <w:ind w:firstLine="0"/>
+              <w:ind w:firstLine="851"/>
               <w:jc w:val="right"/>
             </w:pPr>
             <w:r>
@@ -57,7 +57,7 @@
           </w:tcPr>
           <w:p>
             <w:pPr>
-              <w:ind w:left="28" w:firstLine="0"/>
+              <w:ind w:left="28" w:firstLine="851"/>
               <w:rPr>
                 <w:b/>
                 <w:bCs/>
@@ -89,6 +89,7 @@
           </w:tcPr>
           <w:p>
             <w:pPr>
+              <w:ind w:firstLine="851"/>
               <w:jc w:val="right"/>
             </w:pPr>
           </w:p>
@@ -107,7 +108,8 @@
           <w:p>
             <w:pPr>
               <w:pStyle w:val="Default"/>
-              <w:ind w:firstLine="0"/>
+              <w:spacing w:after="160"/>
+              <w:ind w:firstLine="851"/>
               <w:rPr>
                 <w:sz w:val="18"/>
                 <w:szCs w:val="18"/>
@@ -140,7 +142,7 @@
           </w:tcPr>
           <w:p>
             <w:pPr>
-              <w:ind w:firstLine="0"/>
+              <w:ind w:firstLine="851"/>
               <w:jc w:val="right"/>
             </w:pPr>
             <w:r>
@@ -161,7 +163,7 @@
           </w:tcPr>
           <w:p>
             <w:pPr>
-              <w:ind w:left="28" w:firstLine="0"/>
+              <w:ind w:left="28" w:firstLine="851"/>
               <w:rPr>
                 <w:b/>
                 <w:bCs/>
@@ -194,7 +196,7 @@
           </w:tcPr>
           <w:p>
             <w:pPr>
-              <w:ind w:firstLine="0"/>
+              <w:ind w:firstLine="851"/>
               <w:jc w:val="right"/>
             </w:pPr>
             <w:r>
@@ -215,7 +217,7 @@
           </w:tcPr>
           <w:p>
             <w:pPr>
-              <w:ind w:firstLine="0"/>
+              <w:ind w:firstLine="851"/>
               <w:rPr>
                 <w:b/>
                 <w:bCs/>
@@ -247,6 +249,7 @@
           </w:tcPr>
           <w:p>
             <w:pPr>
+              <w:ind w:firstLine="851"/>
               <w:jc w:val="right"/>
             </w:pPr>
           </w:p>
@@ -265,7 +268,8 @@
           <w:p>
             <w:pPr>
               <w:pStyle w:val="Default"/>
-              <w:ind w:firstLine="0"/>
+              <w:spacing w:after="160"/>
+              <w:ind w:firstLine="851"/>
               <w:rPr>
                 <w:sz w:val="18"/>
                 <w:szCs w:val="18"/>
@@ -298,7 +302,7 @@
           </w:tcPr>
           <w:p>
             <w:pPr>
-              <w:ind w:firstLine="0"/>
+              <w:ind w:firstLine="851"/>
               <w:jc w:val="right"/>
             </w:pPr>
             <w:r>
@@ -319,7 +323,7 @@
           </w:tcPr>
           <w:p>
             <w:pPr>
-              <w:ind w:firstLine="0"/>
+              <w:ind w:firstLine="851"/>
               <w:rPr>
                 <w:b/>
                 <w:bCs/>
@@ -352,7 +356,7 @@
           </w:tcPr>
           <w:p>
             <w:pPr>
-              <w:ind w:firstLine="0"/>
+              <w:ind w:firstLine="851"/>
               <w:jc w:val="right"/>
             </w:pPr>
             <w:r>
@@ -374,7 +378,8 @@
           <w:p>
             <w:pPr>
               <w:pStyle w:val="Default"/>
-              <w:ind w:firstLine="0"/>
+              <w:spacing w:after="160"/>
+              <w:ind w:firstLine="851"/>
               <w:rPr>
                 <w:sz w:val="18"/>
                 <w:szCs w:val="18"/>
@@ -407,7 +412,7 @@
           </w:tcPr>
           <w:p>
             <w:pPr>
-              <w:ind w:firstLine="0"/>
+              <w:ind w:firstLine="851"/>
               <w:jc w:val="right"/>
             </w:pPr>
             <w:r>
@@ -428,7 +433,7 @@
           </w:tcPr>
           <w:p>
             <w:pPr>
-              <w:ind w:firstLine="0"/>
+              <w:ind w:firstLine="851"/>
               <w:rPr>
                 <w:b/>
                 <w:bCs/>
@@ -469,6 +474,7 @@
           </w:tcPr>
           <w:p>
             <w:pPr>
+              <w:ind w:firstLine="851"/>
               <w:jc w:val="right"/>
             </w:pPr>
           </w:p>
@@ -486,7 +492,7 @@
           </w:tcPr>
           <w:p>
             <w:pPr>
-              <w:ind w:firstLine="0"/>
+              <w:ind w:firstLine="851"/>
               <w:rPr>
                 <w:vertAlign w:val="superscript"/>
               </w:rPr>
@@ -517,7 +523,7 @@
           </w:tcPr>
           <w:p>
             <w:pPr>
-              <w:ind w:firstLine="0"/>
+              <w:ind w:firstLine="851"/>
               <w:jc w:val="right"/>
             </w:pPr>
             <w:r>
@@ -538,7 +544,7 @@
           </w:tcPr>
           <w:p>
             <w:pPr>
-              <w:ind w:firstLine="0"/>
+              <w:ind w:firstLine="851"/>
               <w:rPr>
                 <w:b/>
                 <w:bCs/>
@@ -570,6 +576,7 @@
           </w:tcPr>
           <w:p>
             <w:pPr>
+              <w:ind w:firstLine="851"/>
               <w:jc w:val="right"/>
             </w:pPr>
           </w:p>
@@ -588,7 +595,8 @@
           <w:p>
             <w:pPr>
               <w:pStyle w:val="Default"/>
-              <w:ind w:firstLine="0"/>
+              <w:spacing w:after="160"/>
+              <w:ind w:firstLine="851"/>
               <w:rPr>
                 <w:sz w:val="18"/>
                 <w:szCs w:val="18"/>
@@ -607,6 +615,7 @@
     </w:tbl>
     <w:p>
       <w:pPr>
+        <w:ind w:firstLine="851"/>
         <w:jc w:val="center"/>
         <w:rPr>
           <w:b/>
@@ -617,15 +626,14 @@
     <w:p>
       <w:pPr>
         <w:pStyle w:val="a3"/>
-        <w:ind w:firstLine="708"/>
-        <w:jc w:val="both"/>
-        <w:rPr>
-          <w:sz w:val="28"/>
-          <w:szCs w:val="28"/>
-        </w:rPr>
-      </w:pPr>
-      <w:bookmarkStart w:id="0" w:name="_GoBack"/>
-      <w:bookmarkEnd w:id="0"/>
+        <w:spacing w:before="0" w:beforeAutospacing="0" w:after="160" w:afterAutospacing="0"/>
+        <w:ind w:firstLine="851"/>
+        <w:jc w:val="both"/>
+        <w:rPr>
+          <w:sz w:val="28"/>
+          <w:szCs w:val="28"/>
+        </w:rPr>
+      </w:pPr>
       <w:r>
         <w:rPr>
           <w:b/>
@@ -660,7 +668,8 @@
     </w:p>
     <w:p>
       <w:pPr>
-        <w:spacing w:before="100" w:beforeAutospacing="1" w:after="100" w:afterAutospacing="1" w:line="240" w:lineRule="auto"/>
+        <w:spacing w:line="240" w:lineRule="auto"/>
+        <w:ind w:firstLine="851"/>
         <w:jc w:val="both"/>
         <w:outlineLvl w:val="2"/>
         <w:rPr>
@@ -686,7 +695,8 @@
     </w:p>
     <w:p>
       <w:pPr>
-        <w:spacing w:before="100" w:beforeAutospacing="1" w:after="100" w:afterAutospacing="1" w:line="240" w:lineRule="auto"/>
+        <w:spacing w:line="240" w:lineRule="auto"/>
+        <w:ind w:firstLine="851"/>
         <w:jc w:val="both"/>
         <w:outlineLvl w:val="3"/>
         <w:rPr>
@@ -725,7 +735,8 @@
     </w:p>
     <w:p>
       <w:pPr>
-        <w:spacing w:before="100" w:beforeAutospacing="1" w:after="100" w:afterAutospacing="1" w:line="240" w:lineRule="auto"/>
+        <w:spacing w:line="240" w:lineRule="auto"/>
+        <w:ind w:firstLine="851"/>
         <w:jc w:val="both"/>
         <w:rPr>
           <w:rFonts w:ascii="Times New Roman" w:eastAsia="Times New Roman" w:hAnsi="Times New Roman" w:cs="Times New Roman"/>
@@ -762,349 +773,6 @@
           <w:lang w:eastAsia="ru-RU"/>
         </w:rPr>
         <w:t>-решения, электронная коммерция, услуги для бизнеса и даже медицинские и образовательные сервисы.</w:t>
-      </w:r>
-    </w:p>
-    <w:p>
-      <w:pPr>
-        <w:numPr>
-          <w:ilvl w:val="0"/>
-          <w:numId w:val="4"/>
-        </w:numPr>
-        <w:spacing w:before="100" w:beforeAutospacing="1" w:after="100" w:afterAutospacing="1" w:line="240" w:lineRule="auto"/>
-        <w:jc w:val="both"/>
-        <w:rPr>
-          <w:rFonts w:ascii="Times New Roman" w:eastAsia="Times New Roman" w:hAnsi="Times New Roman" w:cs="Times New Roman"/>
-          <w:sz w:val="28"/>
-          <w:szCs w:val="28"/>
-          <w:lang w:eastAsia="ru-RU"/>
-        </w:rPr>
-      </w:pPr>
-      <w:r>
-        <w:rPr>
-          <w:rFonts w:ascii="Times New Roman" w:eastAsia="Times New Roman" w:hAnsi="Times New Roman" w:cs="Times New Roman"/>
-          <w:b/>
-          <w:bCs/>
-          <w:sz w:val="28"/>
-          <w:szCs w:val="28"/>
-          <w:lang w:eastAsia="ru-RU"/>
-        </w:rPr>
-        <w:t>Финансовые сервисы</w:t>
-      </w:r>
-      <w:r>
-        <w:rPr>
-          <w:rFonts w:ascii="Times New Roman" w:eastAsia="Times New Roman" w:hAnsi="Times New Roman" w:cs="Times New Roman"/>
-          <w:sz w:val="28"/>
-          <w:szCs w:val="28"/>
-          <w:lang w:eastAsia="ru-RU"/>
-        </w:rPr>
-        <w:t>: Основные продукты, такие как интернет-банкинг, мобильные приложения и инвестиционные платформы, имеют миллионы активных пользователей и способствуют удобству финансовых операций.</w:t>
-      </w:r>
-    </w:p>
-    <w:p>
-      <w:pPr>
-        <w:numPr>
-          <w:ilvl w:val="0"/>
-          <w:numId w:val="4"/>
-        </w:numPr>
-        <w:spacing w:before="100" w:beforeAutospacing="1" w:after="100" w:afterAutospacing="1" w:line="240" w:lineRule="auto"/>
-        <w:jc w:val="both"/>
-        <w:rPr>
-          <w:rFonts w:ascii="Times New Roman" w:eastAsia="Times New Roman" w:hAnsi="Times New Roman" w:cs="Times New Roman"/>
-          <w:sz w:val="28"/>
-          <w:szCs w:val="28"/>
-          <w:lang w:eastAsia="ru-RU"/>
-        </w:rPr>
-      </w:pPr>
-      <w:r>
-        <w:rPr>
-          <w:rFonts w:ascii="Times New Roman" w:eastAsia="Times New Roman" w:hAnsi="Times New Roman" w:cs="Times New Roman"/>
-          <w:b/>
-          <w:bCs/>
-          <w:sz w:val="28"/>
-          <w:szCs w:val="28"/>
-          <w:lang w:eastAsia="ru-RU"/>
-        </w:rPr>
-        <w:t>Дополнительные сервисы</w:t>
-      </w:r>
-      <w:r>
-        <w:rPr>
-          <w:rFonts w:ascii="Times New Roman" w:eastAsia="Times New Roman" w:hAnsi="Times New Roman" w:cs="Times New Roman"/>
-          <w:sz w:val="28"/>
-          <w:szCs w:val="28"/>
-          <w:lang w:eastAsia="ru-RU"/>
-        </w:rPr>
-        <w:t xml:space="preserve">: Экосистема </w:t>
-      </w:r>
-      <w:proofErr w:type="spellStart"/>
-      <w:r>
-        <w:rPr>
-          <w:rFonts w:ascii="Times New Roman" w:eastAsia="Times New Roman" w:hAnsi="Times New Roman" w:cs="Times New Roman"/>
-          <w:sz w:val="28"/>
-          <w:szCs w:val="28"/>
-          <w:lang w:eastAsia="ru-RU"/>
-        </w:rPr>
-        <w:t>Сбера</w:t>
-      </w:r>
-      <w:proofErr w:type="spellEnd"/>
-      <w:r>
-        <w:rPr>
-          <w:rFonts w:ascii="Times New Roman" w:eastAsia="Times New Roman" w:hAnsi="Times New Roman" w:cs="Times New Roman"/>
-          <w:sz w:val="28"/>
-          <w:szCs w:val="28"/>
-          <w:lang w:eastAsia="ru-RU"/>
-        </w:rPr>
-        <w:t xml:space="preserve"> охватывает доставку (</w:t>
-      </w:r>
-      <w:proofErr w:type="spellStart"/>
-      <w:r>
-        <w:rPr>
-          <w:rFonts w:ascii="Times New Roman" w:eastAsia="Times New Roman" w:hAnsi="Times New Roman" w:cs="Times New Roman"/>
-          <w:sz w:val="28"/>
-          <w:szCs w:val="28"/>
-          <w:lang w:eastAsia="ru-RU"/>
-        </w:rPr>
-        <w:t>SberMarket</w:t>
-      </w:r>
-      <w:proofErr w:type="spellEnd"/>
-      <w:r>
-        <w:rPr>
-          <w:rFonts w:ascii="Times New Roman" w:eastAsia="Times New Roman" w:hAnsi="Times New Roman" w:cs="Times New Roman"/>
-          <w:sz w:val="28"/>
-          <w:szCs w:val="28"/>
-          <w:lang w:eastAsia="ru-RU"/>
-        </w:rPr>
-        <w:t>), логистику, а также услуги в сфере образования и медицины (</w:t>
-      </w:r>
-      <w:proofErr w:type="spellStart"/>
-      <w:r>
-        <w:rPr>
-          <w:rFonts w:ascii="Times New Roman" w:eastAsia="Times New Roman" w:hAnsi="Times New Roman" w:cs="Times New Roman"/>
-          <w:sz w:val="28"/>
-          <w:szCs w:val="28"/>
-          <w:lang w:eastAsia="ru-RU"/>
-        </w:rPr>
-        <w:t>SberHealth</w:t>
-      </w:r>
-      <w:proofErr w:type="spellEnd"/>
-      <w:r>
-        <w:rPr>
-          <w:rFonts w:ascii="Times New Roman" w:eastAsia="Times New Roman" w:hAnsi="Times New Roman" w:cs="Times New Roman"/>
-          <w:sz w:val="28"/>
-          <w:szCs w:val="28"/>
-          <w:lang w:eastAsia="ru-RU"/>
-        </w:rPr>
-        <w:t>).</w:t>
-      </w:r>
-    </w:p>
-    <w:p>
-      <w:pPr>
-        <w:numPr>
-          <w:ilvl w:val="0"/>
-          <w:numId w:val="4"/>
-        </w:numPr>
-        <w:spacing w:before="100" w:beforeAutospacing="1" w:after="100" w:afterAutospacing="1" w:line="240" w:lineRule="auto"/>
-        <w:jc w:val="both"/>
-        <w:rPr>
-          <w:rFonts w:ascii="Times New Roman" w:eastAsia="Times New Roman" w:hAnsi="Times New Roman" w:cs="Times New Roman"/>
-          <w:sz w:val="28"/>
-          <w:szCs w:val="28"/>
-          <w:lang w:eastAsia="ru-RU"/>
-        </w:rPr>
-      </w:pPr>
-      <w:r>
-        <w:rPr>
-          <w:rFonts w:ascii="Times New Roman" w:eastAsia="Times New Roman" w:hAnsi="Times New Roman" w:cs="Times New Roman"/>
-          <w:b/>
-          <w:bCs/>
-          <w:sz w:val="28"/>
-          <w:szCs w:val="28"/>
-          <w:lang w:eastAsia="ru-RU"/>
-        </w:rPr>
-        <w:t>Интеграция ИИ</w:t>
-      </w:r>
-      <w:r>
-        <w:rPr>
-          <w:rFonts w:ascii="Times New Roman" w:eastAsia="Times New Roman" w:hAnsi="Times New Roman" w:cs="Times New Roman"/>
-          <w:sz w:val="28"/>
-          <w:szCs w:val="28"/>
-          <w:lang w:eastAsia="ru-RU"/>
-        </w:rPr>
-        <w:t xml:space="preserve">: </w:t>
-      </w:r>
-      <w:proofErr w:type="spellStart"/>
-      <w:r>
-        <w:rPr>
-          <w:rFonts w:ascii="Times New Roman" w:eastAsia="Times New Roman" w:hAnsi="Times New Roman" w:cs="Times New Roman"/>
-          <w:sz w:val="28"/>
-          <w:szCs w:val="28"/>
-          <w:lang w:eastAsia="ru-RU"/>
-        </w:rPr>
-        <w:t>Сбер</w:t>
-      </w:r>
-      <w:proofErr w:type="spellEnd"/>
-      <w:r>
-        <w:rPr>
-          <w:rFonts w:ascii="Times New Roman" w:eastAsia="Times New Roman" w:hAnsi="Times New Roman" w:cs="Times New Roman"/>
-          <w:sz w:val="28"/>
-          <w:szCs w:val="28"/>
-          <w:lang w:eastAsia="ru-RU"/>
-        </w:rPr>
-        <w:t xml:space="preserve"> активно внедряет технологии искусственного интеллекта, такие как виртуальные помощники и аналитические системы, для повышения эффективности своих сервисов.</w:t>
-      </w:r>
-    </w:p>
-    <w:p>
-      <w:pPr>
-        <w:numPr>
-          <w:ilvl w:val="0"/>
-          <w:numId w:val="4"/>
-        </w:numPr>
-        <w:spacing w:before="100" w:beforeAutospacing="1" w:after="100" w:afterAutospacing="1" w:line="240" w:lineRule="auto"/>
-        <w:jc w:val="both"/>
-        <w:rPr>
-          <w:rFonts w:ascii="Times New Roman" w:eastAsia="Times New Roman" w:hAnsi="Times New Roman" w:cs="Times New Roman"/>
-          <w:sz w:val="28"/>
-          <w:szCs w:val="28"/>
-          <w:lang w:eastAsia="ru-RU"/>
-        </w:rPr>
-      </w:pPr>
-      <w:r>
-        <w:rPr>
-          <w:rFonts w:ascii="Times New Roman" w:eastAsia="Times New Roman" w:hAnsi="Times New Roman" w:cs="Times New Roman"/>
-          <w:b/>
-          <w:bCs/>
-          <w:sz w:val="28"/>
-          <w:szCs w:val="28"/>
-          <w:lang w:eastAsia="ru-RU"/>
-        </w:rPr>
-        <w:t>Платформа для бизнеса</w:t>
-      </w:r>
-      <w:r>
-        <w:rPr>
-          <w:rFonts w:ascii="Times New Roman" w:eastAsia="Times New Roman" w:hAnsi="Times New Roman" w:cs="Times New Roman"/>
-          <w:sz w:val="28"/>
-          <w:szCs w:val="28"/>
-          <w:lang w:eastAsia="ru-RU"/>
-        </w:rPr>
-        <w:t xml:space="preserve">: </w:t>
-      </w:r>
-      <w:proofErr w:type="spellStart"/>
-      <w:r>
-        <w:rPr>
-          <w:rFonts w:ascii="Times New Roman" w:eastAsia="Times New Roman" w:hAnsi="Times New Roman" w:cs="Times New Roman"/>
-          <w:sz w:val="28"/>
-          <w:szCs w:val="28"/>
-          <w:lang w:eastAsia="ru-RU"/>
-        </w:rPr>
-        <w:t>Сбер</w:t>
-      </w:r>
-      <w:proofErr w:type="spellEnd"/>
-      <w:r>
-        <w:rPr>
-          <w:rFonts w:ascii="Times New Roman" w:eastAsia="Times New Roman" w:hAnsi="Times New Roman" w:cs="Times New Roman"/>
-          <w:sz w:val="28"/>
-          <w:szCs w:val="28"/>
-          <w:lang w:eastAsia="ru-RU"/>
-        </w:rPr>
-        <w:t xml:space="preserve"> предоставляет ряд цифровых продуктов, таких как CRM-системы и платформы для аналитики, чтобы помочь малому и среднему бизнесу.</w:t>
-      </w:r>
-    </w:p>
-    <w:p>
-      <w:pPr>
-        <w:spacing w:before="100" w:beforeAutospacing="1" w:after="100" w:afterAutospacing="1" w:line="240" w:lineRule="auto"/>
-        <w:jc w:val="both"/>
-        <w:rPr>
-          <w:rFonts w:ascii="Times New Roman" w:eastAsia="Times New Roman" w:hAnsi="Times New Roman" w:cs="Times New Roman"/>
-          <w:sz w:val="28"/>
-          <w:szCs w:val="28"/>
-          <w:lang w:eastAsia="ru-RU"/>
-        </w:rPr>
-      </w:pPr>
-      <w:r>
-        <w:rPr>
-          <w:rFonts w:ascii="Times New Roman" w:eastAsia="Times New Roman" w:hAnsi="Times New Roman" w:cs="Times New Roman"/>
-          <w:b/>
-          <w:bCs/>
-          <w:sz w:val="28"/>
-          <w:szCs w:val="28"/>
-          <w:lang w:eastAsia="ru-RU"/>
-        </w:rPr>
-        <w:t>Пример влияния на рынок</w:t>
-      </w:r>
-      <w:r>
-        <w:rPr>
-          <w:rFonts w:ascii="Times New Roman" w:eastAsia="Times New Roman" w:hAnsi="Times New Roman" w:cs="Times New Roman"/>
-          <w:sz w:val="28"/>
-          <w:szCs w:val="28"/>
-          <w:lang w:eastAsia="ru-RU"/>
-        </w:rPr>
-        <w:t xml:space="preserve">: Внедрение </w:t>
-      </w:r>
-      <w:proofErr w:type="spellStart"/>
-      <w:r>
-        <w:rPr>
-          <w:rFonts w:ascii="Times New Roman" w:eastAsia="Times New Roman" w:hAnsi="Times New Roman" w:cs="Times New Roman"/>
-          <w:sz w:val="28"/>
-          <w:szCs w:val="28"/>
-          <w:lang w:eastAsia="ru-RU"/>
-        </w:rPr>
-        <w:t>Сбером</w:t>
-      </w:r>
-      <w:proofErr w:type="spellEnd"/>
-      <w:r>
-        <w:rPr>
-          <w:rFonts w:ascii="Times New Roman" w:eastAsia="Times New Roman" w:hAnsi="Times New Roman" w:cs="Times New Roman"/>
-          <w:sz w:val="28"/>
-          <w:szCs w:val="28"/>
-          <w:lang w:eastAsia="ru-RU"/>
-        </w:rPr>
-        <w:t xml:space="preserve"> различных сервисов и функций внутри единой платформы помогает ему оставаться конкурентоспособным и поддерживает отечественный рынок, привлекая всё больше пользователей.</w:t>
-      </w:r>
-    </w:p>
-    <w:p>
-      <w:pPr>
-        <w:spacing w:before="100" w:beforeAutospacing="1" w:after="100" w:afterAutospacing="1" w:line="240" w:lineRule="auto"/>
-        <w:jc w:val="both"/>
-        <w:outlineLvl w:val="3"/>
-        <w:rPr>
-          <w:rFonts w:ascii="Times New Roman" w:eastAsia="Times New Roman" w:hAnsi="Times New Roman" w:cs="Times New Roman"/>
-          <w:b/>
-          <w:bCs/>
-          <w:sz w:val="28"/>
-          <w:szCs w:val="28"/>
-          <w:lang w:eastAsia="ru-RU"/>
-        </w:rPr>
-      </w:pPr>
-      <w:r>
-        <w:rPr>
-          <w:rFonts w:ascii="Times New Roman" w:eastAsia="Times New Roman" w:hAnsi="Times New Roman" w:cs="Times New Roman"/>
-          <w:b/>
-          <w:bCs/>
-          <w:sz w:val="28"/>
-          <w:szCs w:val="28"/>
-          <w:lang w:eastAsia="ru-RU"/>
-        </w:rPr>
-        <w:t>1.2 Экосистема Яндекс</w:t>
-      </w:r>
-    </w:p>
-    <w:p>
-      <w:pPr>
-        <w:spacing w:before="100" w:beforeAutospacing="1" w:after="100" w:afterAutospacing="1" w:line="240" w:lineRule="auto"/>
-        <w:jc w:val="both"/>
-        <w:rPr>
-          <w:rFonts w:ascii="Times New Roman" w:eastAsia="Times New Roman" w:hAnsi="Times New Roman" w:cs="Times New Roman"/>
-          <w:sz w:val="28"/>
-          <w:szCs w:val="28"/>
-          <w:lang w:eastAsia="ru-RU"/>
-        </w:rPr>
-      </w:pPr>
-      <w:r>
-        <w:rPr>
-          <w:rFonts w:ascii="Times New Roman" w:eastAsia="Times New Roman" w:hAnsi="Times New Roman" w:cs="Times New Roman"/>
-          <w:sz w:val="28"/>
-          <w:szCs w:val="28"/>
-          <w:lang w:eastAsia="ru-RU"/>
-        </w:rPr>
-        <w:t>Яндекс – одна из самых разносторонних и интегрированных экосистем в России. Она охватывает поиск, транспорт, электронную коммерцию, логистику и облачные сервисы.</w:t>
       </w:r>
     </w:p>
     <w:p>
@@ -1113,7 +781,11 @@
           <w:ilvl w:val="0"/>
           <w:numId w:val="5"/>
         </w:numPr>
-        <w:spacing w:before="100" w:beforeAutospacing="1" w:after="100" w:afterAutospacing="1" w:line="240" w:lineRule="auto"/>
+        <w:tabs>
+          <w:tab w:val="clear" w:pos="720"/>
+        </w:tabs>
+        <w:spacing w:line="240" w:lineRule="auto"/>
+        <w:ind w:left="0" w:firstLine="851"/>
         <w:jc w:val="both"/>
         <w:rPr>
           <w:rFonts w:ascii="Times New Roman" w:eastAsia="Times New Roman" w:hAnsi="Times New Roman" w:cs="Times New Roman"/>
@@ -1131,76 +803,27 @@
           <w:szCs w:val="28"/>
           <w:lang w:eastAsia="ru-RU"/>
         </w:rPr>
-        <w:t>Транспортные сервисы</w:t>
-      </w:r>
-      <w:r>
-        <w:rPr>
-          <w:rFonts w:ascii="Times New Roman" w:eastAsia="Times New Roman" w:hAnsi="Times New Roman" w:cs="Times New Roman"/>
-          <w:sz w:val="28"/>
-          <w:szCs w:val="28"/>
-          <w:lang w:eastAsia="ru-RU"/>
-        </w:rPr>
-        <w:t xml:space="preserve">: </w:t>
-      </w:r>
-      <w:proofErr w:type="spellStart"/>
-      <w:r>
-        <w:rPr>
-          <w:rFonts w:ascii="Times New Roman" w:eastAsia="Times New Roman" w:hAnsi="Times New Roman" w:cs="Times New Roman"/>
-          <w:sz w:val="28"/>
-          <w:szCs w:val="28"/>
-          <w:lang w:eastAsia="ru-RU"/>
-        </w:rPr>
-        <w:t>Яндекс.Такси</w:t>
-      </w:r>
-      <w:proofErr w:type="spellEnd"/>
-      <w:r>
-        <w:rPr>
-          <w:rFonts w:ascii="Times New Roman" w:eastAsia="Times New Roman" w:hAnsi="Times New Roman" w:cs="Times New Roman"/>
-          <w:sz w:val="28"/>
-          <w:szCs w:val="28"/>
-          <w:lang w:eastAsia="ru-RU"/>
-        </w:rPr>
-        <w:t xml:space="preserve">, </w:t>
-      </w:r>
-      <w:proofErr w:type="spellStart"/>
-      <w:r>
-        <w:rPr>
-          <w:rFonts w:ascii="Times New Roman" w:eastAsia="Times New Roman" w:hAnsi="Times New Roman" w:cs="Times New Roman"/>
-          <w:sz w:val="28"/>
-          <w:szCs w:val="28"/>
-          <w:lang w:eastAsia="ru-RU"/>
-        </w:rPr>
-        <w:t>Яндекс.Драйв</w:t>
-      </w:r>
-      <w:proofErr w:type="spellEnd"/>
-      <w:r>
-        <w:rPr>
-          <w:rFonts w:ascii="Times New Roman" w:eastAsia="Times New Roman" w:hAnsi="Times New Roman" w:cs="Times New Roman"/>
-          <w:sz w:val="28"/>
-          <w:szCs w:val="28"/>
-          <w:lang w:eastAsia="ru-RU"/>
-        </w:rPr>
-        <w:t xml:space="preserve"> и </w:t>
-      </w:r>
-      <w:proofErr w:type="spellStart"/>
-      <w:r>
-        <w:rPr>
-          <w:rFonts w:ascii="Times New Roman" w:eastAsia="Times New Roman" w:hAnsi="Times New Roman" w:cs="Times New Roman"/>
-          <w:sz w:val="28"/>
-          <w:szCs w:val="28"/>
-          <w:lang w:eastAsia="ru-RU"/>
-        </w:rPr>
-        <w:t>Яндекс.Го</w:t>
-      </w:r>
-      <w:proofErr w:type="spellEnd"/>
-      <w:r>
-        <w:rPr>
-          <w:rFonts w:ascii="Times New Roman" w:eastAsia="Times New Roman" w:hAnsi="Times New Roman" w:cs="Times New Roman"/>
-          <w:sz w:val="28"/>
-          <w:szCs w:val="28"/>
-          <w:lang w:eastAsia="ru-RU"/>
-        </w:rPr>
-        <w:t xml:space="preserve"> предоставляют единый доступ к транспортным решениям, что делает перемещение по городу удобным и быстрым.</w:t>
+        <w:t>Финансовые сервисы</w:t>
+      </w:r>
+      <w:r>
+        <w:rPr>
+          <w:rFonts w:ascii="Times New Roman" w:eastAsia="Times New Roman" w:hAnsi="Times New Roman" w:cs="Times New Roman"/>
+          <w:sz w:val="28"/>
+          <w:szCs w:val="28"/>
+          <w:lang w:eastAsia="ru-RU"/>
+        </w:rPr>
+        <w:t>: Основные продукты, такие как интернет-банкинг, мобильные приложения и инвестиционные платформы, имеют миллионы активных пользователей и сп</w:t>
+      </w:r>
+      <w:bookmarkStart w:id="0" w:name="_GoBack"/>
+      <w:bookmarkEnd w:id="0"/>
+      <w:r>
+        <w:rPr>
+          <w:rFonts w:ascii="Times New Roman" w:eastAsia="Times New Roman" w:hAnsi="Times New Roman" w:cs="Times New Roman"/>
+          <w:sz w:val="28"/>
+          <w:szCs w:val="28"/>
+          <w:lang w:eastAsia="ru-RU"/>
+        </w:rPr>
+        <w:t>особствуют удобству финансовых операций.</w:t>
       </w:r>
     </w:p>
     <w:p>
@@ -1209,7 +832,11 @@
           <w:ilvl w:val="0"/>
           <w:numId w:val="5"/>
         </w:numPr>
-        <w:spacing w:before="100" w:beforeAutospacing="1" w:after="100" w:afterAutospacing="1" w:line="240" w:lineRule="auto"/>
+        <w:tabs>
+          <w:tab w:val="clear" w:pos="720"/>
+        </w:tabs>
+        <w:spacing w:line="240" w:lineRule="auto"/>
+        <w:ind w:left="0" w:firstLine="851"/>
         <w:jc w:val="both"/>
         <w:rPr>
           <w:rFonts w:ascii="Times New Roman" w:eastAsia="Times New Roman" w:hAnsi="Times New Roman" w:cs="Times New Roman"/>
@@ -1227,16 +854,16 @@
           <w:szCs w:val="28"/>
           <w:lang w:eastAsia="ru-RU"/>
         </w:rPr>
-        <w:t>Коммерция и доставка</w:t>
-      </w:r>
-      <w:r>
-        <w:rPr>
-          <w:rFonts w:ascii="Times New Roman" w:eastAsia="Times New Roman" w:hAnsi="Times New Roman" w:cs="Times New Roman"/>
-          <w:sz w:val="28"/>
-          <w:szCs w:val="28"/>
-          <w:lang w:eastAsia="ru-RU"/>
-        </w:rPr>
-        <w:t xml:space="preserve">: </w:t>
+        <w:t>Дополнительные сервисы</w:t>
+      </w:r>
+      <w:r>
+        <w:rPr>
+          <w:rFonts w:ascii="Times New Roman" w:eastAsia="Times New Roman" w:hAnsi="Times New Roman" w:cs="Times New Roman"/>
+          <w:sz w:val="28"/>
+          <w:szCs w:val="28"/>
+          <w:lang w:eastAsia="ru-RU"/>
+        </w:rPr>
+        <w:t xml:space="preserve">: Экосистема </w:t>
       </w:r>
       <w:proofErr w:type="spellStart"/>
       <w:r>
@@ -1246,7 +873,7 @@
           <w:szCs w:val="28"/>
           <w:lang w:eastAsia="ru-RU"/>
         </w:rPr>
-        <w:t>Яндекс.Маркет</w:t>
+        <w:t>Сбера</w:t>
       </w:r>
       <w:proofErr w:type="spellEnd"/>
       <w:r>
@@ -1256,7 +883,7 @@
           <w:szCs w:val="28"/>
           <w:lang w:eastAsia="ru-RU"/>
         </w:rPr>
-        <w:t xml:space="preserve"> и </w:t>
+        <w:t xml:space="preserve"> охватывает доставку (</w:t>
       </w:r>
       <w:proofErr w:type="spellStart"/>
       <w:r>
@@ -1266,7 +893,7 @@
           <w:szCs w:val="28"/>
           <w:lang w:eastAsia="ru-RU"/>
         </w:rPr>
-        <w:t>Яндекс.Еда</w:t>
+        <w:t>SberMarket</w:t>
       </w:r>
       <w:proofErr w:type="spellEnd"/>
       <w:r>
@@ -1276,7 +903,27 @@
           <w:szCs w:val="28"/>
           <w:lang w:eastAsia="ru-RU"/>
         </w:rPr>
-        <w:t xml:space="preserve"> обеспечивают удобные покупки товаров и продуктов с доставкой, что поддерживает пользователей и малый бизнес, желающий выйти на рынок электронной коммерции.</w:t>
+        <w:t>), логистику, а также услуги в сфере образования и медицины (</w:t>
+      </w:r>
+      <w:proofErr w:type="spellStart"/>
+      <w:r>
+        <w:rPr>
+          <w:rFonts w:ascii="Times New Roman" w:eastAsia="Times New Roman" w:hAnsi="Times New Roman" w:cs="Times New Roman"/>
+          <w:sz w:val="28"/>
+          <w:szCs w:val="28"/>
+          <w:lang w:eastAsia="ru-RU"/>
+        </w:rPr>
+        <w:t>SberHealth</w:t>
+      </w:r>
+      <w:proofErr w:type="spellEnd"/>
+      <w:r>
+        <w:rPr>
+          <w:rFonts w:ascii="Times New Roman" w:eastAsia="Times New Roman" w:hAnsi="Times New Roman" w:cs="Times New Roman"/>
+          <w:sz w:val="28"/>
+          <w:szCs w:val="28"/>
+          <w:lang w:eastAsia="ru-RU"/>
+        </w:rPr>
+        <w:t>).</w:t>
       </w:r>
     </w:p>
     <w:p>
@@ -1285,7 +932,11 @@
           <w:ilvl w:val="0"/>
           <w:numId w:val="5"/>
         </w:numPr>
-        <w:spacing w:before="100" w:beforeAutospacing="1" w:after="100" w:afterAutospacing="1" w:line="240" w:lineRule="auto"/>
+        <w:tabs>
+          <w:tab w:val="clear" w:pos="720"/>
+        </w:tabs>
+        <w:spacing w:line="240" w:lineRule="auto"/>
+        <w:ind w:left="0" w:firstLine="851"/>
         <w:jc w:val="both"/>
         <w:rPr>
           <w:rFonts w:ascii="Times New Roman" w:eastAsia="Times New Roman" w:hAnsi="Times New Roman" w:cs="Times New Roman"/>
@@ -1303,16 +954,16 @@
           <w:szCs w:val="28"/>
           <w:lang w:eastAsia="ru-RU"/>
         </w:rPr>
-        <w:t>Облачные технологии</w:t>
-      </w:r>
-      <w:r>
-        <w:rPr>
-          <w:rFonts w:ascii="Times New Roman" w:eastAsia="Times New Roman" w:hAnsi="Times New Roman" w:cs="Times New Roman"/>
-          <w:sz w:val="28"/>
-          <w:szCs w:val="28"/>
-          <w:lang w:eastAsia="ru-RU"/>
-        </w:rPr>
-        <w:t xml:space="preserve">: Яндекс предлагает облачные решения и хранилища данных, такие как </w:t>
+        <w:t>Интеграция ИИ</w:t>
+      </w:r>
+      <w:r>
+        <w:rPr>
+          <w:rFonts w:ascii="Times New Roman" w:eastAsia="Times New Roman" w:hAnsi="Times New Roman" w:cs="Times New Roman"/>
+          <w:sz w:val="28"/>
+          <w:szCs w:val="28"/>
+          <w:lang w:eastAsia="ru-RU"/>
+        </w:rPr>
+        <w:t xml:space="preserve">: </w:t>
       </w:r>
       <w:proofErr w:type="spellStart"/>
       <w:r>
@@ -1322,7 +973,7 @@
           <w:szCs w:val="28"/>
           <w:lang w:eastAsia="ru-RU"/>
         </w:rPr>
-        <w:t>Яндекс.Облако</w:t>
+        <w:t>Сбер</w:t>
       </w:r>
       <w:proofErr w:type="spellEnd"/>
       <w:r>
@@ -1332,7 +983,27 @@
           <w:szCs w:val="28"/>
           <w:lang w:eastAsia="ru-RU"/>
         </w:rPr>
-        <w:t>, ориентированные на корпоративный и частный сегменты.</w:t>
+        <w:t xml:space="preserve"> активно внедряет технологии искусственного </w:t>
+      </w:r>
+      <w:r>
+        <w:rPr>
+          <w:rFonts w:ascii="Times New Roman" w:eastAsia="Times New Roman" w:hAnsi="Times New Roman" w:cs="Times New Roman"/>
+          <w:b/>
+          <w:bCs/>
+          <w:sz w:val="28"/>
+          <w:szCs w:val="28"/>
+          <w:lang w:eastAsia="ru-RU"/>
+        </w:rPr>
+        <w:t>интеллекта</w:t>
+      </w:r>
+      <w:r>
+        <w:rPr>
+          <w:rFonts w:ascii="Times New Roman" w:eastAsia="Times New Roman" w:hAnsi="Times New Roman" w:cs="Times New Roman"/>
+          <w:sz w:val="28"/>
+          <w:szCs w:val="28"/>
+          <w:lang w:eastAsia="ru-RU"/>
+        </w:rPr>
+        <w:t>, такие как виртуальные помощники и аналитические системы, для повышения эффективности своих сервисов.</w:t>
       </w:r>
     </w:p>
     <w:p>
@@ -1341,16 +1012,19 @@
           <w:ilvl w:val="0"/>
           <w:numId w:val="5"/>
         </w:numPr>
-        <w:spacing w:before="100" w:beforeAutospacing="1" w:after="100" w:afterAutospacing="1" w:line="240" w:lineRule="auto"/>
-        <w:jc w:val="both"/>
-        <w:rPr>
-          <w:rFonts w:ascii="Times New Roman" w:eastAsia="Times New Roman" w:hAnsi="Times New Roman" w:cs="Times New Roman"/>
-          <w:sz w:val="28"/>
-          <w:szCs w:val="28"/>
-          <w:lang w:eastAsia="ru-RU"/>
-        </w:rPr>
-      </w:pPr>
-      <w:proofErr w:type="spellStart"/>
+        <w:tabs>
+          <w:tab w:val="clear" w:pos="720"/>
+        </w:tabs>
+        <w:spacing w:line="240" w:lineRule="auto"/>
+        <w:ind w:left="0" w:firstLine="851"/>
+        <w:jc w:val="both"/>
+        <w:rPr>
+          <w:rFonts w:ascii="Times New Roman" w:eastAsia="Times New Roman" w:hAnsi="Times New Roman" w:cs="Times New Roman"/>
+          <w:sz w:val="28"/>
+          <w:szCs w:val="28"/>
+          <w:lang w:eastAsia="ru-RU"/>
+        </w:rPr>
+      </w:pPr>
       <w:r>
         <w:rPr>
           <w:rFonts w:ascii="Times New Roman" w:eastAsia="Times New Roman" w:hAnsi="Times New Roman" w:cs="Times New Roman"/>
@@ -1360,7 +1034,26 @@
           <w:szCs w:val="28"/>
           <w:lang w:eastAsia="ru-RU"/>
         </w:rPr>
-        <w:t>Медиасервисы</w:t>
+        <w:t>Платформа для бизнеса</w:t>
+      </w:r>
+      <w:r>
+        <w:rPr>
+          <w:rFonts w:ascii="Times New Roman" w:eastAsia="Times New Roman" w:hAnsi="Times New Roman" w:cs="Times New Roman"/>
+          <w:sz w:val="28"/>
+          <w:szCs w:val="28"/>
+          <w:lang w:eastAsia="ru-RU"/>
+        </w:rPr>
+        <w:t xml:space="preserve">: </w:t>
+      </w:r>
+      <w:proofErr w:type="spellStart"/>
+      <w:r>
+        <w:rPr>
+          <w:rFonts w:ascii="Times New Roman" w:eastAsia="Times New Roman" w:hAnsi="Times New Roman" w:cs="Times New Roman"/>
+          <w:sz w:val="28"/>
+          <w:szCs w:val="28"/>
+          <w:lang w:eastAsia="ru-RU"/>
+        </w:rPr>
+        <w:t>Сбер</w:t>
       </w:r>
       <w:proofErr w:type="spellEnd"/>
       <w:r>
@@ -1370,52 +1063,13 @@
           <w:szCs w:val="28"/>
           <w:lang w:eastAsia="ru-RU"/>
         </w:rPr>
-        <w:t xml:space="preserve">: </w:t>
-      </w:r>
-      <w:proofErr w:type="spellStart"/>
-      <w:r>
-        <w:rPr>
-          <w:rFonts w:ascii="Times New Roman" w:eastAsia="Times New Roman" w:hAnsi="Times New Roman" w:cs="Times New Roman"/>
-          <w:sz w:val="28"/>
-          <w:szCs w:val="28"/>
-          <w:lang w:eastAsia="ru-RU"/>
-        </w:rPr>
-        <w:t>Яндекс.Музыка</w:t>
-      </w:r>
-      <w:proofErr w:type="spellEnd"/>
-      <w:r>
-        <w:rPr>
-          <w:rFonts w:ascii="Times New Roman" w:eastAsia="Times New Roman" w:hAnsi="Times New Roman" w:cs="Times New Roman"/>
-          <w:sz w:val="28"/>
-          <w:szCs w:val="28"/>
-          <w:lang w:eastAsia="ru-RU"/>
-        </w:rPr>
-        <w:t xml:space="preserve"> и </w:t>
-      </w:r>
-      <w:proofErr w:type="spellStart"/>
-      <w:r>
-        <w:rPr>
-          <w:rFonts w:ascii="Times New Roman" w:eastAsia="Times New Roman" w:hAnsi="Times New Roman" w:cs="Times New Roman"/>
-          <w:sz w:val="28"/>
-          <w:szCs w:val="28"/>
-          <w:lang w:eastAsia="ru-RU"/>
-        </w:rPr>
-        <w:t>Яндекс.КиноПоиск</w:t>
-      </w:r>
-      <w:proofErr w:type="spellEnd"/>
-      <w:r>
-        <w:rPr>
-          <w:rFonts w:ascii="Times New Roman" w:eastAsia="Times New Roman" w:hAnsi="Times New Roman" w:cs="Times New Roman"/>
-          <w:sz w:val="28"/>
-          <w:szCs w:val="28"/>
-          <w:lang w:eastAsia="ru-RU"/>
-        </w:rPr>
-        <w:t xml:space="preserve"> предлагают мультимедийные сервисы, расширяя спектр возможностей для пользователей.</w:t>
-      </w:r>
-    </w:p>
-    <w:p>
-      <w:pPr>
-        <w:spacing w:before="100" w:beforeAutospacing="1" w:after="100" w:afterAutospacing="1" w:line="240" w:lineRule="auto"/>
+        <w:t xml:space="preserve"> предоставляет ряд цифровых продуктов, таких как CRM-системы и платформы для аналитики, чтобы помочь малому и среднему бизнесу.</w:t>
+      </w:r>
+    </w:p>
+    <w:p>
+      <w:pPr>
+        <w:spacing w:line="240" w:lineRule="auto"/>
+        <w:ind w:firstLine="851"/>
         <w:jc w:val="both"/>
         <w:rPr>
           <w:rFonts w:ascii="Times New Roman" w:eastAsia="Times New Roman" w:hAnsi="Times New Roman" w:cs="Times New Roman"/>
@@ -1442,12 +1096,33 @@
           <w:szCs w:val="28"/>
           <w:lang w:eastAsia="ru-RU"/>
         </w:rPr>
-        <w:t>: Объединение таких сервисов делает Яндекс одним из самых популярных выборов у российских пользователей. Экосистема снижает зависимость от иностранных аналогов и укрепляет локальный цифровой рынок.</w:t>
-      </w:r>
-    </w:p>
-    <w:p>
-      <w:pPr>
-        <w:spacing w:before="100" w:beforeAutospacing="1" w:after="100" w:afterAutospacing="1" w:line="240" w:lineRule="auto"/>
+        <w:t xml:space="preserve">: Внедрение </w:t>
+      </w:r>
+      <w:proofErr w:type="spellStart"/>
+      <w:r>
+        <w:rPr>
+          <w:rFonts w:ascii="Times New Roman" w:eastAsia="Times New Roman" w:hAnsi="Times New Roman" w:cs="Times New Roman"/>
+          <w:sz w:val="28"/>
+          <w:szCs w:val="28"/>
+          <w:lang w:eastAsia="ru-RU"/>
+        </w:rPr>
+        <w:t>Сбером</w:t>
+      </w:r>
+      <w:proofErr w:type="spellEnd"/>
+      <w:r>
+        <w:rPr>
+          <w:rFonts w:ascii="Times New Roman" w:eastAsia="Times New Roman" w:hAnsi="Times New Roman" w:cs="Times New Roman"/>
+          <w:sz w:val="28"/>
+          <w:szCs w:val="28"/>
+          <w:lang w:eastAsia="ru-RU"/>
+        </w:rPr>
+        <w:t xml:space="preserve"> различных сервисов и функций внутри единой платформы помогает ему оставаться конкурентоспособным и поддерживает отечественный рынок, привлекая всё больше пользователей.</w:t>
+      </w:r>
+    </w:p>
+    <w:p>
+      <w:pPr>
+        <w:spacing w:line="240" w:lineRule="auto"/>
+        <w:ind w:firstLine="851"/>
         <w:jc w:val="both"/>
         <w:outlineLvl w:val="3"/>
         <w:rPr>
@@ -1468,9 +1143,50 @@
           <w:szCs w:val="28"/>
           <w:lang w:eastAsia="ru-RU"/>
         </w:rPr>
-        <w:t>1.3 Экосистема VK (</w:t>
-      </w:r>
-      <w:proofErr w:type="spellStart"/>
+        <w:t>1.2 Экосистема Яндекс</w:t>
+      </w:r>
+    </w:p>
+    <w:p>
+      <w:pPr>
+        <w:spacing w:line="240" w:lineRule="auto"/>
+        <w:ind w:firstLine="851"/>
+        <w:jc w:val="both"/>
+        <w:rPr>
+          <w:rFonts w:ascii="Times New Roman" w:eastAsia="Times New Roman" w:hAnsi="Times New Roman" w:cs="Times New Roman"/>
+          <w:sz w:val="28"/>
+          <w:szCs w:val="28"/>
+          <w:lang w:eastAsia="ru-RU"/>
+        </w:rPr>
+      </w:pPr>
+      <w:r>
+        <w:rPr>
+          <w:rFonts w:ascii="Times New Roman" w:eastAsia="Times New Roman" w:hAnsi="Times New Roman" w:cs="Times New Roman"/>
+          <w:sz w:val="28"/>
+          <w:szCs w:val="28"/>
+          <w:lang w:eastAsia="ru-RU"/>
+        </w:rPr>
+        <w:t>Яндекс – одна из самых разносторонних и интегрированных экосистем в России. Она охватывает поиск, транспорт, электронную коммерцию, логистику и облачные сервисы.</w:t>
+      </w:r>
+    </w:p>
+    <w:p>
+      <w:pPr>
+        <w:numPr>
+          <w:ilvl w:val="0"/>
+          <w:numId w:val="5"/>
+        </w:numPr>
+        <w:tabs>
+          <w:tab w:val="clear" w:pos="720"/>
+        </w:tabs>
+        <w:spacing w:line="240" w:lineRule="auto"/>
+        <w:ind w:left="0" w:firstLine="851"/>
+        <w:jc w:val="both"/>
+        <w:rPr>
+          <w:rFonts w:ascii="Times New Roman" w:eastAsia="Times New Roman" w:hAnsi="Times New Roman" w:cs="Times New Roman"/>
+          <w:sz w:val="28"/>
+          <w:szCs w:val="28"/>
+          <w:lang w:eastAsia="ru-RU"/>
+        </w:rPr>
+      </w:pPr>
       <w:r>
         <w:rPr>
           <w:rFonts w:ascii="Times New Roman" w:eastAsia="Times New Roman" w:hAnsi="Times New Roman" w:cs="Times New Roman"/>
@@ -1480,9 +1196,97 @@
           <w:szCs w:val="28"/>
           <w:lang w:eastAsia="ru-RU"/>
         </w:rPr>
-        <w:t>ВКонтакте</w:t>
+        <w:t>Транспортные сервисы</w:t>
+      </w:r>
+      <w:r>
+        <w:rPr>
+          <w:rFonts w:ascii="Times New Roman" w:eastAsia="Times New Roman" w:hAnsi="Times New Roman" w:cs="Times New Roman"/>
+          <w:sz w:val="28"/>
+          <w:szCs w:val="28"/>
+          <w:lang w:eastAsia="ru-RU"/>
+        </w:rPr>
+        <w:t xml:space="preserve">: </w:t>
+      </w:r>
+      <w:proofErr w:type="spellStart"/>
+      <w:r>
+        <w:rPr>
+          <w:rFonts w:ascii="Times New Roman" w:eastAsia="Times New Roman" w:hAnsi="Times New Roman" w:cs="Times New Roman"/>
+          <w:sz w:val="28"/>
+          <w:szCs w:val="28"/>
+          <w:lang w:eastAsia="ru-RU"/>
+        </w:rPr>
+        <w:t>Яндекс.Такси</w:t>
       </w:r>
       <w:proofErr w:type="spellEnd"/>
+      <w:r>
+        <w:rPr>
+          <w:rFonts w:ascii="Times New Roman" w:eastAsia="Times New Roman" w:hAnsi="Times New Roman" w:cs="Times New Roman"/>
+          <w:sz w:val="28"/>
+          <w:szCs w:val="28"/>
+          <w:lang w:eastAsia="ru-RU"/>
+        </w:rPr>
+        <w:t xml:space="preserve">, </w:t>
+      </w:r>
+      <w:proofErr w:type="spellStart"/>
+      <w:r>
+        <w:rPr>
+          <w:rFonts w:ascii="Times New Roman" w:eastAsia="Times New Roman" w:hAnsi="Times New Roman" w:cs="Times New Roman"/>
+          <w:sz w:val="28"/>
+          <w:szCs w:val="28"/>
+          <w:lang w:eastAsia="ru-RU"/>
+        </w:rPr>
+        <w:t>Яндекс.Драйв</w:t>
+      </w:r>
+      <w:proofErr w:type="spellEnd"/>
+      <w:r>
+        <w:rPr>
+          <w:rFonts w:ascii="Times New Roman" w:eastAsia="Times New Roman" w:hAnsi="Times New Roman" w:cs="Times New Roman"/>
+          <w:sz w:val="28"/>
+          <w:szCs w:val="28"/>
+          <w:lang w:eastAsia="ru-RU"/>
+        </w:rPr>
+        <w:t xml:space="preserve"> и </w:t>
+      </w:r>
+      <w:proofErr w:type="spellStart"/>
+      <w:r>
+        <w:rPr>
+          <w:rFonts w:ascii="Times New Roman" w:eastAsia="Times New Roman" w:hAnsi="Times New Roman" w:cs="Times New Roman"/>
+          <w:sz w:val="28"/>
+          <w:szCs w:val="28"/>
+          <w:lang w:eastAsia="ru-RU"/>
+        </w:rPr>
+        <w:t>Яндекс.Го</w:t>
+      </w:r>
+      <w:proofErr w:type="spellEnd"/>
+      <w:r>
+        <w:rPr>
+          <w:rFonts w:ascii="Times New Roman" w:eastAsia="Times New Roman" w:hAnsi="Times New Roman" w:cs="Times New Roman"/>
+          <w:sz w:val="28"/>
+          <w:szCs w:val="28"/>
+          <w:lang w:eastAsia="ru-RU"/>
+        </w:rPr>
+        <w:t xml:space="preserve"> предоставляют единый доступ к транспортным решениям, что делает перемещение по городу удобным и быстрым.</w:t>
+      </w:r>
+    </w:p>
+    <w:p>
+      <w:pPr>
+        <w:numPr>
+          <w:ilvl w:val="0"/>
+          <w:numId w:val="5"/>
+        </w:numPr>
+        <w:tabs>
+          <w:tab w:val="clear" w:pos="720"/>
+        </w:tabs>
+        <w:spacing w:line="240" w:lineRule="auto"/>
+        <w:ind w:left="0" w:firstLine="851"/>
+        <w:jc w:val="both"/>
+        <w:rPr>
+          <w:rFonts w:ascii="Times New Roman" w:eastAsia="Times New Roman" w:hAnsi="Times New Roman" w:cs="Times New Roman"/>
+          <w:sz w:val="28"/>
+          <w:szCs w:val="28"/>
+          <w:lang w:eastAsia="ru-RU"/>
+        </w:rPr>
+      </w:pPr>
       <w:r>
         <w:rPr>
           <w:rFonts w:ascii="Times New Roman" w:eastAsia="Times New Roman" w:hAnsi="Times New Roman" w:cs="Times New Roman"/>
@@ -1492,37 +1296,89 @@
           <w:szCs w:val="28"/>
           <w:lang w:eastAsia="ru-RU"/>
         </w:rPr>
-        <w:t>)</w:t>
-      </w:r>
-    </w:p>
-    <w:p>
-      <w:pPr>
-        <w:spacing w:before="100" w:beforeAutospacing="1" w:after="100" w:afterAutospacing="1" w:line="240" w:lineRule="auto"/>
-        <w:jc w:val="both"/>
-        <w:rPr>
-          <w:rFonts w:ascii="Times New Roman" w:eastAsia="Times New Roman" w:hAnsi="Times New Roman" w:cs="Times New Roman"/>
-          <w:sz w:val="28"/>
-          <w:szCs w:val="28"/>
-          <w:lang w:eastAsia="ru-RU"/>
-        </w:rPr>
-      </w:pPr>
-      <w:r>
-        <w:rPr>
-          <w:rFonts w:ascii="Times New Roman" w:eastAsia="Times New Roman" w:hAnsi="Times New Roman" w:cs="Times New Roman"/>
-          <w:sz w:val="28"/>
-          <w:szCs w:val="28"/>
-          <w:lang w:eastAsia="ru-RU"/>
-        </w:rPr>
-        <w:t>VK предоставляет интегрированные решения для социальных сетей, электронного образования, финансовых услуг и коммуникаций.</w:t>
+        <w:t>Коммерция и доставка</w:t>
+      </w:r>
+      <w:r>
+        <w:rPr>
+          <w:rFonts w:ascii="Times New Roman" w:eastAsia="Times New Roman" w:hAnsi="Times New Roman" w:cs="Times New Roman"/>
+          <w:sz w:val="28"/>
+          <w:szCs w:val="28"/>
+          <w:lang w:eastAsia="ru-RU"/>
+        </w:rPr>
+        <w:t xml:space="preserve">: </w:t>
+      </w:r>
+      <w:proofErr w:type="spellStart"/>
+      <w:r>
+        <w:rPr>
+          <w:rFonts w:ascii="Times New Roman" w:eastAsia="Times New Roman" w:hAnsi="Times New Roman" w:cs="Times New Roman"/>
+          <w:sz w:val="28"/>
+          <w:szCs w:val="28"/>
+          <w:lang w:eastAsia="ru-RU"/>
+        </w:rPr>
+        <w:t>Яндекс.Маркет</w:t>
+      </w:r>
+      <w:proofErr w:type="spellEnd"/>
+      <w:r>
+        <w:rPr>
+          <w:rFonts w:ascii="Times New Roman" w:eastAsia="Times New Roman" w:hAnsi="Times New Roman" w:cs="Times New Roman"/>
+          <w:sz w:val="28"/>
+          <w:szCs w:val="28"/>
+          <w:lang w:eastAsia="ru-RU"/>
+        </w:rPr>
+        <w:t xml:space="preserve"> и </w:t>
+      </w:r>
+      <w:proofErr w:type="spellStart"/>
+      <w:r>
+        <w:rPr>
+          <w:rFonts w:ascii="Times New Roman" w:eastAsia="Times New Roman" w:hAnsi="Times New Roman" w:cs="Times New Roman"/>
+          <w:sz w:val="28"/>
+          <w:szCs w:val="28"/>
+          <w:lang w:eastAsia="ru-RU"/>
+        </w:rPr>
+        <w:t>Яндекс.Еда</w:t>
+      </w:r>
+      <w:proofErr w:type="spellEnd"/>
+      <w:r>
+        <w:rPr>
+          <w:rFonts w:ascii="Times New Roman" w:eastAsia="Times New Roman" w:hAnsi="Times New Roman" w:cs="Times New Roman"/>
+          <w:sz w:val="28"/>
+          <w:szCs w:val="28"/>
+          <w:lang w:eastAsia="ru-RU"/>
+        </w:rPr>
+        <w:t xml:space="preserve"> обеспечивают </w:t>
+      </w:r>
+      <w:r>
+        <w:rPr>
+          <w:rFonts w:ascii="Times New Roman" w:eastAsia="Times New Roman" w:hAnsi="Times New Roman" w:cs="Times New Roman"/>
+          <w:b/>
+          <w:bCs/>
+          <w:sz w:val="28"/>
+          <w:szCs w:val="28"/>
+          <w:lang w:eastAsia="ru-RU"/>
+        </w:rPr>
+        <w:t>удобные</w:t>
+      </w:r>
+      <w:r>
+        <w:rPr>
+          <w:rFonts w:ascii="Times New Roman" w:eastAsia="Times New Roman" w:hAnsi="Times New Roman" w:cs="Times New Roman"/>
+          <w:sz w:val="28"/>
+          <w:szCs w:val="28"/>
+          <w:lang w:eastAsia="ru-RU"/>
+        </w:rPr>
+        <w:t xml:space="preserve"> покупки товаров и продуктов с доставкой, что поддерживает пользователей и малый бизнес, желающий выйти на рынок электронной коммерции.</w:t>
       </w:r>
     </w:p>
     <w:p>
       <w:pPr>
         <w:numPr>
           <w:ilvl w:val="0"/>
-          <w:numId w:val="6"/>
+          <w:numId w:val="5"/>
         </w:numPr>
-        <w:spacing w:before="100" w:beforeAutospacing="1" w:after="100" w:afterAutospacing="1" w:line="240" w:lineRule="auto"/>
+        <w:tabs>
+          <w:tab w:val="clear" w:pos="720"/>
+        </w:tabs>
+        <w:spacing w:line="240" w:lineRule="auto"/>
+        <w:ind w:left="0" w:firstLine="851"/>
         <w:jc w:val="both"/>
         <w:rPr>
           <w:rFonts w:ascii="Times New Roman" w:eastAsia="Times New Roman" w:hAnsi="Times New Roman" w:cs="Times New Roman"/>
@@ -1540,33 +1396,58 @@
           <w:szCs w:val="28"/>
           <w:lang w:eastAsia="ru-RU"/>
         </w:rPr>
-        <w:t>Социальные сети и коммуникации</w:t>
-      </w:r>
-      <w:r>
-        <w:rPr>
-          <w:rFonts w:ascii="Times New Roman" w:eastAsia="Times New Roman" w:hAnsi="Times New Roman" w:cs="Times New Roman"/>
-          <w:sz w:val="28"/>
-          <w:szCs w:val="28"/>
-          <w:lang w:eastAsia="ru-RU"/>
-        </w:rPr>
-        <w:t>: VK стала одной из крупнейших платформ в России, предоставляющей широкие возможности для общения, новостей и развлечений.</w:t>
+        <w:t>Облачные технологии</w:t>
+      </w:r>
+      <w:r>
+        <w:rPr>
+          <w:rFonts w:ascii="Times New Roman" w:eastAsia="Times New Roman" w:hAnsi="Times New Roman" w:cs="Times New Roman"/>
+          <w:sz w:val="28"/>
+          <w:szCs w:val="28"/>
+          <w:lang w:eastAsia="ru-RU"/>
+        </w:rPr>
+        <w:t xml:space="preserve">: Яндекс предлагает облачные решения и хранилища данных, такие как </w:t>
+      </w:r>
+      <w:proofErr w:type="spellStart"/>
+      <w:r>
+        <w:rPr>
+          <w:rFonts w:ascii="Times New Roman" w:eastAsia="Times New Roman" w:hAnsi="Times New Roman" w:cs="Times New Roman"/>
+          <w:sz w:val="28"/>
+          <w:szCs w:val="28"/>
+          <w:lang w:eastAsia="ru-RU"/>
+        </w:rPr>
+        <w:t>Яндекс.Облако</w:t>
+      </w:r>
+      <w:proofErr w:type="spellEnd"/>
+      <w:r>
+        <w:rPr>
+          <w:rFonts w:ascii="Times New Roman" w:eastAsia="Times New Roman" w:hAnsi="Times New Roman" w:cs="Times New Roman"/>
+          <w:sz w:val="28"/>
+          <w:szCs w:val="28"/>
+          <w:lang w:eastAsia="ru-RU"/>
+        </w:rPr>
+        <w:t>, ориентированные на корпоративный и частный сегменты.</w:t>
       </w:r>
     </w:p>
     <w:p>
       <w:pPr>
         <w:numPr>
           <w:ilvl w:val="0"/>
-          <w:numId w:val="6"/>
+          <w:numId w:val="5"/>
         </w:numPr>
-        <w:spacing w:before="100" w:beforeAutospacing="1" w:after="100" w:afterAutospacing="1" w:line="240" w:lineRule="auto"/>
-        <w:jc w:val="both"/>
-        <w:rPr>
-          <w:rFonts w:ascii="Times New Roman" w:eastAsia="Times New Roman" w:hAnsi="Times New Roman" w:cs="Times New Roman"/>
-          <w:sz w:val="28"/>
-          <w:szCs w:val="28"/>
-          <w:lang w:eastAsia="ru-RU"/>
-        </w:rPr>
-      </w:pPr>
+        <w:tabs>
+          <w:tab w:val="clear" w:pos="720"/>
+        </w:tabs>
+        <w:spacing w:line="240" w:lineRule="auto"/>
+        <w:ind w:left="0" w:firstLine="851"/>
+        <w:jc w:val="both"/>
+        <w:rPr>
+          <w:rFonts w:ascii="Times New Roman" w:eastAsia="Times New Roman" w:hAnsi="Times New Roman" w:cs="Times New Roman"/>
+          <w:sz w:val="28"/>
+          <w:szCs w:val="28"/>
+          <w:lang w:eastAsia="ru-RU"/>
+        </w:rPr>
+      </w:pPr>
+      <w:proofErr w:type="spellStart"/>
       <w:r>
         <w:rPr>
           <w:rFonts w:ascii="Times New Roman" w:eastAsia="Times New Roman" w:hAnsi="Times New Roman" w:cs="Times New Roman"/>
@@ -1576,16 +1457,17 @@
           <w:szCs w:val="28"/>
           <w:lang w:eastAsia="ru-RU"/>
         </w:rPr>
-        <w:t>Образование и знания</w:t>
-      </w:r>
-      <w:r>
-        <w:rPr>
-          <w:rFonts w:ascii="Times New Roman" w:eastAsia="Times New Roman" w:hAnsi="Times New Roman" w:cs="Times New Roman"/>
-          <w:sz w:val="28"/>
-          <w:szCs w:val="28"/>
-          <w:lang w:eastAsia="ru-RU"/>
-        </w:rPr>
-        <w:t>: Платформа VK активно продвигает образовательные продукты, такие как «</w:t>
+        <w:t>Медиасервисы</w:t>
+      </w:r>
+      <w:proofErr w:type="spellEnd"/>
+      <w:r>
+        <w:rPr>
+          <w:rFonts w:ascii="Times New Roman" w:eastAsia="Times New Roman" w:hAnsi="Times New Roman" w:cs="Times New Roman"/>
+          <w:sz w:val="28"/>
+          <w:szCs w:val="28"/>
+          <w:lang w:eastAsia="ru-RU"/>
+        </w:rPr>
+        <w:t xml:space="preserve">: </w:t>
       </w:r>
       <w:proofErr w:type="spellStart"/>
       <w:r>
@@ -1595,35 +1477,164 @@
           <w:szCs w:val="28"/>
           <w:lang w:eastAsia="ru-RU"/>
         </w:rPr>
+        <w:t>Яндекс.Музыка</w:t>
+      </w:r>
+      <w:proofErr w:type="spellEnd"/>
+      <w:r>
+        <w:rPr>
+          <w:rFonts w:ascii="Times New Roman" w:eastAsia="Times New Roman" w:hAnsi="Times New Roman" w:cs="Times New Roman"/>
+          <w:sz w:val="28"/>
+          <w:szCs w:val="28"/>
+          <w:lang w:eastAsia="ru-RU"/>
+        </w:rPr>
+        <w:t xml:space="preserve"> и </w:t>
+      </w:r>
+      <w:proofErr w:type="spellStart"/>
+      <w:r>
+        <w:rPr>
+          <w:rFonts w:ascii="Times New Roman" w:eastAsia="Times New Roman" w:hAnsi="Times New Roman" w:cs="Times New Roman"/>
+          <w:sz w:val="28"/>
+          <w:szCs w:val="28"/>
+          <w:lang w:eastAsia="ru-RU"/>
+        </w:rPr>
+        <w:t>Яндекс.КиноПоиск</w:t>
+      </w:r>
+      <w:proofErr w:type="spellEnd"/>
+      <w:r>
+        <w:rPr>
+          <w:rFonts w:ascii="Times New Roman" w:eastAsia="Times New Roman" w:hAnsi="Times New Roman" w:cs="Times New Roman"/>
+          <w:sz w:val="28"/>
+          <w:szCs w:val="28"/>
+          <w:lang w:eastAsia="ru-RU"/>
+        </w:rPr>
+        <w:t xml:space="preserve"> предлагают мультимедийные сервисы, расширяя спектр возможностей для пользователей.</w:t>
+      </w:r>
+    </w:p>
+    <w:p>
+      <w:pPr>
+        <w:spacing w:line="240" w:lineRule="auto"/>
+        <w:ind w:firstLine="851"/>
+        <w:jc w:val="both"/>
+        <w:rPr>
+          <w:rFonts w:ascii="Times New Roman" w:eastAsia="Times New Roman" w:hAnsi="Times New Roman" w:cs="Times New Roman"/>
+          <w:sz w:val="28"/>
+          <w:szCs w:val="28"/>
+          <w:lang w:eastAsia="ru-RU"/>
+        </w:rPr>
+      </w:pPr>
+      <w:r>
+        <w:rPr>
+          <w:rFonts w:ascii="Times New Roman" w:eastAsia="Times New Roman" w:hAnsi="Times New Roman" w:cs="Times New Roman"/>
+          <w:b/>
+          <w:bCs/>
+          <w:sz w:val="28"/>
+          <w:szCs w:val="28"/>
+          <w:lang w:eastAsia="ru-RU"/>
+        </w:rPr>
+        <w:t>Пример влияния на рынок</w:t>
+      </w:r>
+      <w:r>
+        <w:rPr>
+          <w:rFonts w:ascii="Times New Roman" w:eastAsia="Times New Roman" w:hAnsi="Times New Roman" w:cs="Times New Roman"/>
+          <w:sz w:val="28"/>
+          <w:szCs w:val="28"/>
+          <w:lang w:eastAsia="ru-RU"/>
+        </w:rPr>
+        <w:t>: Объединение таких сервисов делает Яндекс одним из самых популярных выборов у российских пользователей. Экосистема снижает зависимость от иностранных аналогов и укрепляет локальный цифровой рынок.</w:t>
+      </w:r>
+    </w:p>
+    <w:p>
+      <w:pPr>
+        <w:spacing w:line="240" w:lineRule="auto"/>
+        <w:ind w:firstLine="851"/>
+        <w:jc w:val="both"/>
+        <w:outlineLvl w:val="3"/>
+        <w:rPr>
+          <w:rFonts w:ascii="Times New Roman" w:eastAsia="Times New Roman" w:hAnsi="Times New Roman" w:cs="Times New Roman"/>
+          <w:b/>
+          <w:bCs/>
+          <w:sz w:val="28"/>
+          <w:szCs w:val="28"/>
+          <w:lang w:eastAsia="ru-RU"/>
+        </w:rPr>
+      </w:pPr>
+      <w:r>
+        <w:rPr>
+          <w:rFonts w:ascii="Times New Roman" w:eastAsia="Times New Roman" w:hAnsi="Times New Roman" w:cs="Times New Roman"/>
+          <w:b/>
+          <w:bCs/>
+          <w:sz w:val="28"/>
+          <w:szCs w:val="28"/>
+          <w:lang w:eastAsia="ru-RU"/>
+        </w:rPr>
+        <w:t>1.3 Экосистема VK (</w:t>
+      </w:r>
+      <w:proofErr w:type="spellStart"/>
+      <w:r>
+        <w:rPr>
+          <w:rFonts w:ascii="Times New Roman" w:eastAsia="Times New Roman" w:hAnsi="Times New Roman" w:cs="Times New Roman"/>
+          <w:b/>
+          <w:bCs/>
+          <w:sz w:val="28"/>
+          <w:szCs w:val="28"/>
+          <w:lang w:eastAsia="ru-RU"/>
+        </w:rPr>
         <w:t>ВКонтакте</w:t>
       </w:r>
       <w:proofErr w:type="spellEnd"/>
       <w:r>
         <w:rPr>
           <w:rFonts w:ascii="Times New Roman" w:eastAsia="Times New Roman" w:hAnsi="Times New Roman" w:cs="Times New Roman"/>
-          <w:sz w:val="28"/>
-          <w:szCs w:val="28"/>
-          <w:lang w:eastAsia="ru-RU"/>
-        </w:rPr>
-        <w:t xml:space="preserve"> Учебник», что создает удобные условия для онлайн-обучения.</w:t>
+          <w:b/>
+          <w:bCs/>
+          <w:sz w:val="28"/>
+          <w:szCs w:val="28"/>
+          <w:lang w:eastAsia="ru-RU"/>
+        </w:rPr>
+        <w:t>)</w:t>
+      </w:r>
+    </w:p>
+    <w:p>
+      <w:pPr>
+        <w:spacing w:line="240" w:lineRule="auto"/>
+        <w:ind w:firstLine="851"/>
+        <w:jc w:val="both"/>
+        <w:rPr>
+          <w:rFonts w:ascii="Times New Roman" w:eastAsia="Times New Roman" w:hAnsi="Times New Roman" w:cs="Times New Roman"/>
+          <w:sz w:val="28"/>
+          <w:szCs w:val="28"/>
+          <w:lang w:eastAsia="ru-RU"/>
+        </w:rPr>
+      </w:pPr>
+      <w:r>
+        <w:rPr>
+          <w:rFonts w:ascii="Times New Roman" w:eastAsia="Times New Roman" w:hAnsi="Times New Roman" w:cs="Times New Roman"/>
+          <w:sz w:val="28"/>
+          <w:szCs w:val="28"/>
+          <w:lang w:eastAsia="ru-RU"/>
+        </w:rPr>
+        <w:t>VK предоставляет интегрированные решения для социальных сетей, электронного образования, финансовых услуг и коммуникаций.</w:t>
       </w:r>
     </w:p>
     <w:p>
       <w:pPr>
         <w:numPr>
           <w:ilvl w:val="0"/>
-          <w:numId w:val="6"/>
+          <w:numId w:val="5"/>
         </w:numPr>
-        <w:spacing w:before="100" w:beforeAutospacing="1" w:after="100" w:afterAutospacing="1" w:line="240" w:lineRule="auto"/>
-        <w:jc w:val="both"/>
-        <w:rPr>
-          <w:rFonts w:ascii="Times New Roman" w:eastAsia="Times New Roman" w:hAnsi="Times New Roman" w:cs="Times New Roman"/>
-          <w:sz w:val="28"/>
-          <w:szCs w:val="28"/>
-          <w:lang w:eastAsia="ru-RU"/>
-        </w:rPr>
-      </w:pPr>
-      <w:proofErr w:type="spellStart"/>
+        <w:tabs>
+          <w:tab w:val="clear" w:pos="720"/>
+        </w:tabs>
+        <w:spacing w:line="240" w:lineRule="auto"/>
+        <w:ind w:left="0" w:firstLine="851"/>
+        <w:jc w:val="both"/>
+        <w:rPr>
+          <w:rFonts w:ascii="Times New Roman" w:eastAsia="Times New Roman" w:hAnsi="Times New Roman" w:cs="Times New Roman"/>
+          <w:sz w:val="28"/>
+          <w:szCs w:val="28"/>
+          <w:lang w:eastAsia="ru-RU"/>
+        </w:rPr>
+      </w:pPr>
       <w:r>
         <w:rPr>
           <w:rFonts w:ascii="Times New Roman" w:eastAsia="Times New Roman" w:hAnsi="Times New Roman" w:cs="Times New Roman"/>
@@ -1633,9 +1644,17 @@
           <w:szCs w:val="28"/>
           <w:lang w:eastAsia="ru-RU"/>
         </w:rPr>
-        <w:t>Финтех</w:t>
-      </w:r>
-      <w:proofErr w:type="spellEnd"/>
+        <w:t>Социальные сети и коммуникации</w:t>
+      </w:r>
+      <w:r>
+        <w:rPr>
+          <w:rFonts w:ascii="Times New Roman" w:eastAsia="Times New Roman" w:hAnsi="Times New Roman" w:cs="Times New Roman"/>
+          <w:sz w:val="28"/>
+          <w:szCs w:val="28"/>
+          <w:lang w:eastAsia="ru-RU"/>
+        </w:rPr>
+        <w:t xml:space="preserve">: VK стала одной из крупнейших </w:t>
+      </w:r>
       <w:r>
         <w:rPr>
           <w:rFonts w:ascii="Times New Roman" w:eastAsia="Times New Roman" w:hAnsi="Times New Roman" w:cs="Times New Roman"/>
@@ -1645,25 +1664,29 @@
           <w:szCs w:val="28"/>
           <w:lang w:eastAsia="ru-RU"/>
         </w:rPr>
-        <w:t>-решения</w:t>
-      </w:r>
-      <w:r>
-        <w:rPr>
-          <w:rFonts w:ascii="Times New Roman" w:eastAsia="Times New Roman" w:hAnsi="Times New Roman" w:cs="Times New Roman"/>
-          <w:sz w:val="28"/>
-          <w:szCs w:val="28"/>
-          <w:lang w:eastAsia="ru-RU"/>
-        </w:rPr>
-        <w:t>: Платформа предлагает услуги электронных платежей, что позволяет пользователям безопасно и быстро переводить средства и оплачивать покупки.</w:t>
+        <w:t>платформ</w:t>
+      </w:r>
+      <w:r>
+        <w:rPr>
+          <w:rFonts w:ascii="Times New Roman" w:eastAsia="Times New Roman" w:hAnsi="Times New Roman" w:cs="Times New Roman"/>
+          <w:sz w:val="28"/>
+          <w:szCs w:val="28"/>
+          <w:lang w:eastAsia="ru-RU"/>
+        </w:rPr>
+        <w:t xml:space="preserve"> в России, предоставляющей широкие возможности для общения, новостей и развлечений.</w:t>
       </w:r>
     </w:p>
     <w:p>
       <w:pPr>
         <w:numPr>
           <w:ilvl w:val="0"/>
-          <w:numId w:val="6"/>
+          <w:numId w:val="5"/>
         </w:numPr>
-        <w:spacing w:before="100" w:beforeAutospacing="1" w:after="100" w:afterAutospacing="1" w:line="240" w:lineRule="auto"/>
+        <w:tabs>
+          <w:tab w:val="clear" w:pos="720"/>
+        </w:tabs>
+        <w:spacing w:line="240" w:lineRule="auto"/>
+        <w:ind w:left="0" w:firstLine="851"/>
         <w:jc w:val="both"/>
         <w:rPr>
           <w:rFonts w:ascii="Times New Roman" w:eastAsia="Times New Roman" w:hAnsi="Times New Roman" w:cs="Times New Roman"/>
@@ -1681,29 +1704,58 @@
           <w:szCs w:val="28"/>
           <w:lang w:eastAsia="ru-RU"/>
         </w:rPr>
-        <w:t>Мультимедиа</w:t>
-      </w:r>
-      <w:r>
-        <w:rPr>
-          <w:rFonts w:ascii="Times New Roman" w:eastAsia="Times New Roman" w:hAnsi="Times New Roman" w:cs="Times New Roman"/>
-          <w:sz w:val="28"/>
-          <w:szCs w:val="28"/>
-          <w:lang w:eastAsia="ru-RU"/>
-        </w:rPr>
-        <w:t>: VK предоставляет медиа-платформы, такие как VK Музыка, для доступа к развлекательному контенту, что делает экосистему привлекательной для широкой аудитории.</w:t>
-      </w:r>
-    </w:p>
-    <w:p>
-      <w:pPr>
-        <w:spacing w:before="100" w:beforeAutospacing="1" w:after="100" w:afterAutospacing="1" w:line="240" w:lineRule="auto"/>
-        <w:jc w:val="both"/>
-        <w:rPr>
-          <w:rFonts w:ascii="Times New Roman" w:eastAsia="Times New Roman" w:hAnsi="Times New Roman" w:cs="Times New Roman"/>
-          <w:sz w:val="28"/>
-          <w:szCs w:val="28"/>
-          <w:lang w:eastAsia="ru-RU"/>
-        </w:rPr>
-      </w:pPr>
+        <w:t>Образование и знания</w:t>
+      </w:r>
+      <w:r>
+        <w:rPr>
+          <w:rFonts w:ascii="Times New Roman" w:eastAsia="Times New Roman" w:hAnsi="Times New Roman" w:cs="Times New Roman"/>
+          <w:sz w:val="28"/>
+          <w:szCs w:val="28"/>
+          <w:lang w:eastAsia="ru-RU"/>
+        </w:rPr>
+        <w:t>: Платформа VK активно продвигает образовательные продукты, такие как «</w:t>
+      </w:r>
+      <w:proofErr w:type="spellStart"/>
+      <w:r>
+        <w:rPr>
+          <w:rFonts w:ascii="Times New Roman" w:eastAsia="Times New Roman" w:hAnsi="Times New Roman" w:cs="Times New Roman"/>
+          <w:sz w:val="28"/>
+          <w:szCs w:val="28"/>
+          <w:lang w:eastAsia="ru-RU"/>
+        </w:rPr>
+        <w:t>ВКонтакте</w:t>
+      </w:r>
+      <w:proofErr w:type="spellEnd"/>
+      <w:r>
+        <w:rPr>
+          <w:rFonts w:ascii="Times New Roman" w:eastAsia="Times New Roman" w:hAnsi="Times New Roman" w:cs="Times New Roman"/>
+          <w:sz w:val="28"/>
+          <w:szCs w:val="28"/>
+          <w:lang w:eastAsia="ru-RU"/>
+        </w:rPr>
+        <w:t xml:space="preserve"> Учебник», что создает удобные условия для онлайн-обучения.</w:t>
+      </w:r>
+    </w:p>
+    <w:p>
+      <w:pPr>
+        <w:numPr>
+          <w:ilvl w:val="0"/>
+          <w:numId w:val="5"/>
+        </w:numPr>
+        <w:tabs>
+          <w:tab w:val="clear" w:pos="720"/>
+        </w:tabs>
+        <w:spacing w:line="240" w:lineRule="auto"/>
+        <w:ind w:left="0" w:firstLine="851"/>
+        <w:jc w:val="both"/>
+        <w:rPr>
+          <w:rFonts w:ascii="Times New Roman" w:eastAsia="Times New Roman" w:hAnsi="Times New Roman" w:cs="Times New Roman"/>
+          <w:sz w:val="28"/>
+          <w:szCs w:val="28"/>
+          <w:lang w:eastAsia="ru-RU"/>
+        </w:rPr>
+      </w:pPr>
+      <w:proofErr w:type="spellStart"/>
       <w:r>
         <w:rPr>
           <w:rFonts w:ascii="Times New Roman" w:eastAsia="Times New Roman" w:hAnsi="Times New Roman" w:cs="Times New Roman"/>
@@ -1713,23 +1765,10 @@
           <w:szCs w:val="28"/>
           <w:lang w:eastAsia="ru-RU"/>
         </w:rPr>
-        <w:t>Пример влияния на рынок</w:t>
-      </w:r>
-      <w:r>
-        <w:rPr>
-          <w:rFonts w:ascii="Times New Roman" w:eastAsia="Times New Roman" w:hAnsi="Times New Roman" w:cs="Times New Roman"/>
-          <w:sz w:val="28"/>
-          <w:szCs w:val="28"/>
-          <w:lang w:eastAsia="ru-RU"/>
-        </w:rPr>
-        <w:t>: Экосистема VK усиливает социальное взаимодействие и удовлетворяет спрос на удобные решения для коммуникаций и медиа, создавая доступный отечественный аналог зарубежных платформ.</w:t>
-      </w:r>
-    </w:p>
-    <w:p>
-      <w:pPr>
-        <w:spacing w:before="100" w:beforeAutospacing="1" w:after="100" w:afterAutospacing="1" w:line="240" w:lineRule="auto"/>
-        <w:jc w:val="both"/>
-        <w:outlineLvl w:val="2"/>
+        <w:t>Финтех</w:t>
+      </w:r>
+      <w:proofErr w:type="spellEnd"/>
+      <w:r>
         <w:rPr>
           <w:rFonts w:ascii="Times New Roman" w:eastAsia="Times New Roman" w:hAnsi="Times New Roman" w:cs="Times New Roman"/>
           <w:b/>
@@ -1738,6 +1777,36 @@
           <w:szCs w:val="28"/>
           <w:lang w:eastAsia="ru-RU"/>
         </w:rPr>
+        <w:t>-решения</w:t>
+      </w:r>
+      <w:r>
+        <w:rPr>
+          <w:rFonts w:ascii="Times New Roman" w:eastAsia="Times New Roman" w:hAnsi="Times New Roman" w:cs="Times New Roman"/>
+          <w:sz w:val="28"/>
+          <w:szCs w:val="28"/>
+          <w:lang w:eastAsia="ru-RU"/>
+        </w:rPr>
+        <w:t>: Платформа предлагает услуги электронных платежей, что позволяет пользователям безопасно и быстро переводить средства и оплачивать покупки.</w:t>
+      </w:r>
+    </w:p>
+    <w:p>
+      <w:pPr>
+        <w:numPr>
+          <w:ilvl w:val="0"/>
+          <w:numId w:val="5"/>
+        </w:numPr>
+        <w:tabs>
+          <w:tab w:val="clear" w:pos="720"/>
+        </w:tabs>
+        <w:spacing w:line="240" w:lineRule="auto"/>
+        <w:ind w:left="0" w:firstLine="851"/>
+        <w:jc w:val="both"/>
+        <w:rPr>
+          <w:rFonts w:ascii="Times New Roman" w:eastAsia="Times New Roman" w:hAnsi="Times New Roman" w:cs="Times New Roman"/>
+          <w:sz w:val="28"/>
+          <w:szCs w:val="28"/>
+          <w:lang w:eastAsia="ru-RU"/>
+        </w:rPr>
       </w:pPr>
       <w:r>
         <w:rPr>
@@ -1748,6 +1817,75 @@
           <w:szCs w:val="28"/>
           <w:lang w:eastAsia="ru-RU"/>
         </w:rPr>
+        <w:t>Мультимедиа</w:t>
+      </w:r>
+      <w:r>
+        <w:rPr>
+          <w:rFonts w:ascii="Times New Roman" w:eastAsia="Times New Roman" w:hAnsi="Times New Roman" w:cs="Times New Roman"/>
+          <w:sz w:val="28"/>
+          <w:szCs w:val="28"/>
+          <w:lang w:eastAsia="ru-RU"/>
+        </w:rPr>
+        <w:t>: VK предоставляет медиа-платформы, такие как VK Музыка, для доступа к развлекательному контенту, что делает экосистему привлекательной для широкой аудитории.</w:t>
+      </w:r>
+    </w:p>
+    <w:p>
+      <w:pPr>
+        <w:spacing w:line="240" w:lineRule="auto"/>
+        <w:ind w:firstLine="851"/>
+        <w:jc w:val="both"/>
+        <w:rPr>
+          <w:rFonts w:ascii="Times New Roman" w:eastAsia="Times New Roman" w:hAnsi="Times New Roman" w:cs="Times New Roman"/>
+          <w:sz w:val="28"/>
+          <w:szCs w:val="28"/>
+          <w:lang w:eastAsia="ru-RU"/>
+        </w:rPr>
+      </w:pPr>
+      <w:r>
+        <w:rPr>
+          <w:rFonts w:ascii="Times New Roman" w:eastAsia="Times New Roman" w:hAnsi="Times New Roman" w:cs="Times New Roman"/>
+          <w:b/>
+          <w:bCs/>
+          <w:sz w:val="28"/>
+          <w:szCs w:val="28"/>
+          <w:lang w:eastAsia="ru-RU"/>
+        </w:rPr>
+        <w:t>Пример влияния на рынок</w:t>
+      </w:r>
+      <w:r>
+        <w:rPr>
+          <w:rFonts w:ascii="Times New Roman" w:eastAsia="Times New Roman" w:hAnsi="Times New Roman" w:cs="Times New Roman"/>
+          <w:sz w:val="28"/>
+          <w:szCs w:val="28"/>
+          <w:lang w:eastAsia="ru-RU"/>
+        </w:rPr>
+        <w:t>: Экосистема VK усиливает социальное взаимодействие и удовлетворяет спрос на удобные решения для коммуникаций и медиа, создавая доступный отечественный аналог зарубежных платформ.</w:t>
+      </w:r>
+    </w:p>
+    <w:p>
+      <w:pPr>
+        <w:spacing w:line="240" w:lineRule="auto"/>
+        <w:ind w:firstLine="851"/>
+        <w:jc w:val="both"/>
+        <w:outlineLvl w:val="2"/>
+        <w:rPr>
+          <w:rFonts w:ascii="Times New Roman" w:eastAsia="Times New Roman" w:hAnsi="Times New Roman" w:cs="Times New Roman"/>
+          <w:b/>
+          <w:bCs/>
+          <w:sz w:val="28"/>
+          <w:szCs w:val="28"/>
+          <w:lang w:eastAsia="ru-RU"/>
+        </w:rPr>
+      </w:pPr>
+      <w:r>
+        <w:rPr>
+          <w:rFonts w:ascii="Times New Roman" w:eastAsia="Times New Roman" w:hAnsi="Times New Roman" w:cs="Times New Roman"/>
+          <w:b/>
+          <w:bCs/>
+          <w:sz w:val="28"/>
+          <w:szCs w:val="28"/>
+          <w:lang w:eastAsia="ru-RU"/>
+        </w:rPr>
         <w:t>2. Преимущества отечественных цифровых экосистем</w:t>
       </w:r>
     </w:p>
@@ -1755,9 +1893,13 @@
       <w:pPr>
         <w:numPr>
           <w:ilvl w:val="0"/>
-          <w:numId w:val="7"/>
+          <w:numId w:val="5"/>
         </w:numPr>
-        <w:spacing w:before="100" w:beforeAutospacing="1" w:after="100" w:afterAutospacing="1" w:line="240" w:lineRule="auto"/>
+        <w:tabs>
+          <w:tab w:val="clear" w:pos="720"/>
+        </w:tabs>
+        <w:spacing w:line="240" w:lineRule="auto"/>
+        <w:ind w:left="0" w:firstLine="851"/>
         <w:jc w:val="both"/>
         <w:rPr>
           <w:rFonts w:ascii="Times New Roman" w:eastAsia="Times New Roman" w:hAnsi="Times New Roman" w:cs="Times New Roman"/>
@@ -1791,9 +1933,13 @@
       <w:pPr>
         <w:numPr>
           <w:ilvl w:val="0"/>
-          <w:numId w:val="7"/>
+          <w:numId w:val="5"/>
         </w:numPr>
-        <w:spacing w:before="100" w:beforeAutospacing="1" w:after="100" w:afterAutospacing="1" w:line="240" w:lineRule="auto"/>
+        <w:tabs>
+          <w:tab w:val="clear" w:pos="720"/>
+        </w:tabs>
+        <w:spacing w:line="240" w:lineRule="auto"/>
+        <w:ind w:left="0" w:firstLine="851"/>
         <w:jc w:val="both"/>
         <w:rPr>
           <w:rFonts w:ascii="Times New Roman" w:eastAsia="Times New Roman" w:hAnsi="Times New Roman" w:cs="Times New Roman"/>
@@ -1827,9 +1973,13 @@
       <w:pPr>
         <w:numPr>
           <w:ilvl w:val="0"/>
-          <w:numId w:val="7"/>
+          <w:numId w:val="5"/>
         </w:numPr>
-        <w:spacing w:before="100" w:beforeAutospacing="1" w:after="100" w:afterAutospacing="1" w:line="240" w:lineRule="auto"/>
+        <w:tabs>
+          <w:tab w:val="clear" w:pos="720"/>
+        </w:tabs>
+        <w:spacing w:line="240" w:lineRule="auto"/>
+        <w:ind w:left="0" w:firstLine="851"/>
         <w:jc w:val="both"/>
         <w:rPr>
           <w:rFonts w:ascii="Times New Roman" w:eastAsia="Times New Roman" w:hAnsi="Times New Roman" w:cs="Times New Roman"/>
@@ -1863,9 +2013,13 @@
       <w:pPr>
         <w:numPr>
           <w:ilvl w:val="0"/>
-          <w:numId w:val="7"/>
+          <w:numId w:val="5"/>
         </w:numPr>
-        <w:spacing w:before="100" w:beforeAutospacing="1" w:after="100" w:afterAutospacing="1" w:line="240" w:lineRule="auto"/>
+        <w:tabs>
+          <w:tab w:val="clear" w:pos="720"/>
+        </w:tabs>
+        <w:spacing w:line="240" w:lineRule="auto"/>
+        <w:ind w:left="0" w:firstLine="851"/>
         <w:jc w:val="both"/>
         <w:rPr>
           <w:rFonts w:ascii="Times New Roman" w:eastAsia="Times New Roman" w:hAnsi="Times New Roman" w:cs="Times New Roman"/>
@@ -1897,7 +2051,8 @@
     </w:p>
     <w:p>
       <w:pPr>
-        <w:spacing w:before="100" w:beforeAutospacing="1" w:after="100" w:afterAutospacing="1" w:line="240" w:lineRule="auto"/>
+        <w:spacing w:line="240" w:lineRule="auto"/>
+        <w:ind w:firstLine="851"/>
         <w:jc w:val="both"/>
         <w:outlineLvl w:val="2"/>
         <w:rPr>
@@ -1925,9 +2080,13 @@
       <w:pPr>
         <w:numPr>
           <w:ilvl w:val="0"/>
-          <w:numId w:val="8"/>
+          <w:numId w:val="5"/>
         </w:numPr>
-        <w:spacing w:before="100" w:beforeAutospacing="1" w:after="100" w:afterAutospacing="1" w:line="240" w:lineRule="auto"/>
+        <w:tabs>
+          <w:tab w:val="clear" w:pos="720"/>
+        </w:tabs>
+        <w:spacing w:line="240" w:lineRule="auto"/>
+        <w:ind w:left="0" w:firstLine="851"/>
         <w:jc w:val="both"/>
         <w:rPr>
           <w:rFonts w:ascii="Times New Roman" w:eastAsia="Times New Roman" w:hAnsi="Times New Roman" w:cs="Times New Roman"/>
@@ -2001,9 +2160,13 @@
       <w:pPr>
         <w:numPr>
           <w:ilvl w:val="0"/>
-          <w:numId w:val="8"/>
+          <w:numId w:val="5"/>
         </w:numPr>
-        <w:spacing w:before="100" w:beforeAutospacing="1" w:after="100" w:afterAutospacing="1" w:line="240" w:lineRule="auto"/>
+        <w:tabs>
+          <w:tab w:val="clear" w:pos="720"/>
+        </w:tabs>
+        <w:spacing w:line="240" w:lineRule="auto"/>
+        <w:ind w:left="0" w:firstLine="851"/>
         <w:jc w:val="both"/>
         <w:rPr>
           <w:rFonts w:ascii="Times New Roman" w:eastAsia="Times New Roman" w:hAnsi="Times New Roman" w:cs="Times New Roman"/>
@@ -2037,9 +2200,13 @@
       <w:pPr>
         <w:numPr>
           <w:ilvl w:val="0"/>
-          <w:numId w:val="8"/>
+          <w:numId w:val="5"/>
         </w:numPr>
-        <w:spacing w:before="100" w:beforeAutospacing="1" w:after="100" w:afterAutospacing="1" w:line="240" w:lineRule="auto"/>
+        <w:tabs>
+          <w:tab w:val="clear" w:pos="720"/>
+        </w:tabs>
+        <w:spacing w:line="240" w:lineRule="auto"/>
+        <w:ind w:left="0" w:firstLine="851"/>
         <w:jc w:val="both"/>
         <w:rPr>
           <w:rFonts w:ascii="Times New Roman" w:eastAsia="Times New Roman" w:hAnsi="Times New Roman" w:cs="Times New Roman"/>
@@ -2073,9 +2240,13 @@
       <w:pPr>
         <w:numPr>
           <w:ilvl w:val="0"/>
-          <w:numId w:val="8"/>
+          <w:numId w:val="5"/>
         </w:numPr>
-        <w:spacing w:before="100" w:beforeAutospacing="1" w:after="100" w:afterAutospacing="1" w:line="240" w:lineRule="auto"/>
+        <w:tabs>
+          <w:tab w:val="clear" w:pos="720"/>
+        </w:tabs>
+        <w:spacing w:line="240" w:lineRule="auto"/>
+        <w:ind w:left="0" w:firstLine="851"/>
         <w:jc w:val="both"/>
         <w:rPr>
           <w:rFonts w:ascii="Times New Roman" w:eastAsia="Times New Roman" w:hAnsi="Times New Roman" w:cs="Times New Roman"/>
@@ -2102,42 +2273,34 @@
           <w:szCs w:val="28"/>
           <w:lang w:eastAsia="ru-RU"/>
         </w:rPr>
-        <w:t>: Нормативно-правовая база не всегда успевает за развитием технологий, что может создавать барьеры для внедрения новых продуктов.</w:t>
-      </w:r>
-    </w:p>
-    <w:p>
-      <w:pPr>
-        <w:jc w:val="both"/>
-        <w:rPr>
-          <w:rFonts w:ascii="Times New Roman" w:hAnsi="Times New Roman" w:cs="Times New Roman"/>
-          <w:sz w:val="28"/>
-          <w:szCs w:val="28"/>
-        </w:rPr>
-      </w:pPr>
-    </w:p>
-    <w:p>
-      <w:pPr>
-        <w:jc w:val="both"/>
-        <w:rPr>
-          <w:rFonts w:ascii="Times New Roman" w:hAnsi="Times New Roman" w:cs="Times New Roman"/>
-          <w:sz w:val="28"/>
-          <w:szCs w:val="28"/>
-        </w:rPr>
-      </w:pPr>
-    </w:p>
-    <w:p>
-      <w:pPr>
-        <w:jc w:val="both"/>
-        <w:rPr>
-          <w:rFonts w:ascii="Times New Roman" w:hAnsi="Times New Roman" w:cs="Times New Roman"/>
-          <w:sz w:val="28"/>
-          <w:szCs w:val="28"/>
-        </w:rPr>
-      </w:pPr>
+        <w:t xml:space="preserve">: Нормативно-правовая база не всегда успевает за </w:t>
+      </w:r>
+      <w:r>
+        <w:rPr>
+          <w:rFonts w:ascii="Times New Roman" w:eastAsia="Times New Roman" w:hAnsi="Times New Roman" w:cs="Times New Roman"/>
+          <w:b/>
+          <w:bCs/>
+          <w:sz w:val="28"/>
+          <w:szCs w:val="28"/>
+          <w:lang w:eastAsia="ru-RU"/>
+        </w:rPr>
+        <w:t>развитием</w:t>
+      </w:r>
+      <w:r>
+        <w:rPr>
+          <w:rFonts w:ascii="Times New Roman" w:eastAsia="Times New Roman" w:hAnsi="Times New Roman" w:cs="Times New Roman"/>
+          <w:sz w:val="28"/>
+          <w:szCs w:val="28"/>
+          <w:lang w:eastAsia="ru-RU"/>
+        </w:rPr>
+        <w:t xml:space="preserve"> технологий, что может создавать барьеры для внедрения новых продуктов.</w:t>
+      </w:r>
     </w:p>
     <w:p>
       <w:pPr>
         <w:pStyle w:val="3"/>
+        <w:spacing w:before="0" w:beforeAutospacing="0" w:after="160" w:afterAutospacing="0"/>
+        <w:ind w:firstLine="851"/>
         <w:jc w:val="both"/>
         <w:rPr>
           <w:sz w:val="28"/>
@@ -2155,6 +2318,8 @@
     <w:p>
       <w:pPr>
         <w:pStyle w:val="4"/>
+        <w:spacing w:before="0" w:beforeAutospacing="0" w:after="160" w:afterAutospacing="0"/>
+        <w:ind w:firstLine="851"/>
         <w:jc w:val="both"/>
         <w:rPr>
           <w:sz w:val="28"/>
@@ -2175,7 +2340,11 @@
           <w:ilvl w:val="0"/>
           <w:numId w:val="10"/>
         </w:numPr>
-        <w:spacing w:before="100" w:beforeAutospacing="1" w:after="100" w:afterAutospacing="1" w:line="240" w:lineRule="auto"/>
+        <w:tabs>
+          <w:tab w:val="clear" w:pos="720"/>
+        </w:tabs>
+        <w:spacing w:line="240" w:lineRule="auto"/>
+        <w:ind w:left="0" w:firstLine="851"/>
         <w:jc w:val="both"/>
         <w:rPr>
           <w:rFonts w:ascii="Times New Roman" w:hAnsi="Times New Roman" w:cs="Times New Roman"/>
@@ -2207,7 +2376,11 @@
           <w:ilvl w:val="0"/>
           <w:numId w:val="10"/>
         </w:numPr>
-        <w:spacing w:before="100" w:beforeAutospacing="1" w:after="100" w:afterAutospacing="1" w:line="240" w:lineRule="auto"/>
+        <w:tabs>
+          <w:tab w:val="clear" w:pos="720"/>
+        </w:tabs>
+        <w:spacing w:line="240" w:lineRule="auto"/>
+        <w:ind w:left="0" w:firstLine="851"/>
         <w:jc w:val="both"/>
         <w:rPr>
           <w:rFonts w:ascii="Times New Roman" w:hAnsi="Times New Roman" w:cs="Times New Roman"/>
@@ -2239,7 +2412,11 @@
           <w:ilvl w:val="0"/>
           <w:numId w:val="10"/>
         </w:numPr>
-        <w:spacing w:before="100" w:beforeAutospacing="1" w:after="100" w:afterAutospacing="1" w:line="240" w:lineRule="auto"/>
+        <w:tabs>
+          <w:tab w:val="clear" w:pos="720"/>
+        </w:tabs>
+        <w:spacing w:line="240" w:lineRule="auto"/>
+        <w:ind w:left="0" w:firstLine="851"/>
         <w:jc w:val="both"/>
         <w:rPr>
           <w:rFonts w:ascii="Times New Roman" w:hAnsi="Times New Roman" w:cs="Times New Roman"/>
@@ -2271,7 +2448,11 @@
           <w:ilvl w:val="0"/>
           <w:numId w:val="10"/>
         </w:numPr>
-        <w:spacing w:before="100" w:beforeAutospacing="1" w:after="100" w:afterAutospacing="1" w:line="240" w:lineRule="auto"/>
+        <w:tabs>
+          <w:tab w:val="clear" w:pos="720"/>
+        </w:tabs>
+        <w:spacing w:line="240" w:lineRule="auto"/>
+        <w:ind w:left="0" w:firstLine="851"/>
         <w:jc w:val="both"/>
         <w:rPr>
           <w:rFonts w:ascii="Times New Roman" w:hAnsi="Times New Roman" w:cs="Times New Roman"/>
@@ -2303,7 +2484,11 @@
           <w:ilvl w:val="0"/>
           <w:numId w:val="10"/>
         </w:numPr>
-        <w:spacing w:before="100" w:beforeAutospacing="1" w:after="100" w:afterAutospacing="1" w:line="240" w:lineRule="auto"/>
+        <w:tabs>
+          <w:tab w:val="clear" w:pos="720"/>
+        </w:tabs>
+        <w:spacing w:line="240" w:lineRule="auto"/>
+        <w:ind w:left="0" w:firstLine="851"/>
         <w:jc w:val="both"/>
         <w:rPr>
           <w:rFonts w:ascii="Times New Roman" w:hAnsi="Times New Roman" w:cs="Times New Roman"/>
@@ -2332,6 +2517,8 @@
     <w:p>
       <w:pPr>
         <w:pStyle w:val="4"/>
+        <w:spacing w:before="0" w:beforeAutospacing="0" w:after="160" w:afterAutospacing="0"/>
+        <w:ind w:firstLine="851"/>
         <w:jc w:val="both"/>
         <w:rPr>
           <w:sz w:val="28"/>
@@ -2352,7 +2539,11 @@
           <w:ilvl w:val="0"/>
           <w:numId w:val="11"/>
         </w:numPr>
-        <w:spacing w:before="100" w:beforeAutospacing="1" w:after="100" w:afterAutospacing="1" w:line="240" w:lineRule="auto"/>
+        <w:tabs>
+          <w:tab w:val="clear" w:pos="720"/>
+        </w:tabs>
+        <w:spacing w:line="240" w:lineRule="auto"/>
+        <w:ind w:left="0" w:firstLine="851"/>
         <w:jc w:val="both"/>
         <w:rPr>
           <w:rFonts w:ascii="Times New Roman" w:hAnsi="Times New Roman" w:cs="Times New Roman"/>
@@ -2424,7 +2615,11 @@
           <w:ilvl w:val="0"/>
           <w:numId w:val="11"/>
         </w:numPr>
-        <w:spacing w:before="100" w:beforeAutospacing="1" w:after="100" w:afterAutospacing="1" w:line="240" w:lineRule="auto"/>
+        <w:tabs>
+          <w:tab w:val="clear" w:pos="720"/>
+        </w:tabs>
+        <w:spacing w:line="240" w:lineRule="auto"/>
+        <w:ind w:left="0" w:firstLine="851"/>
         <w:jc w:val="both"/>
         <w:rPr>
           <w:rFonts w:ascii="Times New Roman" w:hAnsi="Times New Roman" w:cs="Times New Roman"/>
@@ -2456,7 +2651,11 @@
           <w:ilvl w:val="0"/>
           <w:numId w:val="11"/>
         </w:numPr>
-        <w:spacing w:before="100" w:beforeAutospacing="1" w:after="100" w:afterAutospacing="1" w:line="240" w:lineRule="auto"/>
+        <w:tabs>
+          <w:tab w:val="clear" w:pos="720"/>
+        </w:tabs>
+        <w:spacing w:line="240" w:lineRule="auto"/>
+        <w:ind w:left="0" w:firstLine="851"/>
         <w:jc w:val="both"/>
         <w:rPr>
           <w:rFonts w:ascii="Times New Roman" w:hAnsi="Times New Roman" w:cs="Times New Roman"/>
@@ -2488,7 +2687,11 @@
           <w:ilvl w:val="0"/>
           <w:numId w:val="11"/>
         </w:numPr>
-        <w:spacing w:before="100" w:beforeAutospacing="1" w:after="100" w:afterAutospacing="1" w:line="240" w:lineRule="auto"/>
+        <w:tabs>
+          <w:tab w:val="clear" w:pos="720"/>
+        </w:tabs>
+        <w:spacing w:line="240" w:lineRule="auto"/>
+        <w:ind w:left="0" w:firstLine="851"/>
         <w:jc w:val="both"/>
         <w:rPr>
           <w:rFonts w:ascii="Times New Roman" w:hAnsi="Times New Roman" w:cs="Times New Roman"/>
@@ -2520,7 +2723,11 @@
           <w:ilvl w:val="0"/>
           <w:numId w:val="11"/>
         </w:numPr>
-        <w:spacing w:before="100" w:beforeAutospacing="1" w:after="100" w:afterAutospacing="1" w:line="240" w:lineRule="auto"/>
+        <w:tabs>
+          <w:tab w:val="clear" w:pos="720"/>
+        </w:tabs>
+        <w:spacing w:line="240" w:lineRule="auto"/>
+        <w:ind w:left="0" w:firstLine="851"/>
         <w:jc w:val="both"/>
         <w:rPr>
           <w:rFonts w:ascii="Times New Roman" w:hAnsi="Times New Roman" w:cs="Times New Roman"/>
@@ -2567,6 +2774,8 @@
     <w:p>
       <w:pPr>
         <w:pStyle w:val="4"/>
+        <w:spacing w:before="0" w:beforeAutospacing="0" w:after="160" w:afterAutospacing="0"/>
+        <w:ind w:firstLine="851"/>
         <w:jc w:val="both"/>
         <w:rPr>
           <w:sz w:val="28"/>
@@ -2587,7 +2796,11 @@
           <w:ilvl w:val="0"/>
           <w:numId w:val="12"/>
         </w:numPr>
-        <w:spacing w:before="100" w:beforeAutospacing="1" w:after="100" w:afterAutospacing="1" w:line="240" w:lineRule="auto"/>
+        <w:tabs>
+          <w:tab w:val="clear" w:pos="720"/>
+        </w:tabs>
+        <w:spacing w:line="240" w:lineRule="auto"/>
+        <w:ind w:left="0" w:firstLine="851"/>
         <w:jc w:val="both"/>
         <w:rPr>
           <w:rFonts w:ascii="Times New Roman" w:hAnsi="Times New Roman" w:cs="Times New Roman"/>
@@ -2619,7 +2832,11 @@
           <w:ilvl w:val="0"/>
           <w:numId w:val="12"/>
         </w:numPr>
-        <w:spacing w:before="100" w:beforeAutospacing="1" w:after="100" w:afterAutospacing="1" w:line="240" w:lineRule="auto"/>
+        <w:tabs>
+          <w:tab w:val="clear" w:pos="720"/>
+        </w:tabs>
+        <w:spacing w:line="240" w:lineRule="auto"/>
+        <w:ind w:left="0" w:firstLine="851"/>
         <w:jc w:val="both"/>
         <w:rPr>
           <w:rFonts w:ascii="Times New Roman" w:hAnsi="Times New Roman" w:cs="Times New Roman"/>
@@ -2669,7 +2886,11 @@
           <w:ilvl w:val="0"/>
           <w:numId w:val="12"/>
         </w:numPr>
-        <w:spacing w:before="100" w:beforeAutospacing="1" w:after="100" w:afterAutospacing="1" w:line="240" w:lineRule="auto"/>
+        <w:tabs>
+          <w:tab w:val="clear" w:pos="720"/>
+        </w:tabs>
+        <w:spacing w:line="240" w:lineRule="auto"/>
+        <w:ind w:left="0" w:firstLine="851"/>
         <w:jc w:val="both"/>
         <w:rPr>
           <w:rFonts w:ascii="Times New Roman" w:hAnsi="Times New Roman" w:cs="Times New Roman"/>
@@ -2701,7 +2922,11 @@
           <w:ilvl w:val="0"/>
           <w:numId w:val="12"/>
         </w:numPr>
-        <w:spacing w:before="100" w:beforeAutospacing="1" w:after="100" w:afterAutospacing="1" w:line="240" w:lineRule="auto"/>
+        <w:tabs>
+          <w:tab w:val="clear" w:pos="720"/>
+        </w:tabs>
+        <w:spacing w:line="240" w:lineRule="auto"/>
+        <w:ind w:left="0" w:firstLine="851"/>
         <w:jc w:val="both"/>
         <w:rPr>
           <w:rFonts w:ascii="Times New Roman" w:hAnsi="Times New Roman" w:cs="Times New Roman"/>
@@ -2733,7 +2958,11 @@
           <w:ilvl w:val="0"/>
           <w:numId w:val="12"/>
         </w:numPr>
-        <w:spacing w:before="100" w:beforeAutospacing="1" w:after="100" w:afterAutospacing="1" w:line="240" w:lineRule="auto"/>
+        <w:tabs>
+          <w:tab w:val="clear" w:pos="720"/>
+        </w:tabs>
+        <w:spacing w:line="240" w:lineRule="auto"/>
+        <w:ind w:left="0" w:firstLine="851"/>
         <w:jc w:val="both"/>
         <w:rPr>
           <w:rFonts w:ascii="Times New Roman" w:hAnsi="Times New Roman" w:cs="Times New Roman"/>
@@ -2762,6 +2991,8 @@
     <w:p>
       <w:pPr>
         <w:pStyle w:val="3"/>
+        <w:spacing w:before="0" w:beforeAutospacing="0" w:after="160" w:afterAutospacing="0"/>
+        <w:ind w:firstLine="851"/>
         <w:jc w:val="both"/>
         <w:rPr>
           <w:sz w:val="28"/>
@@ -2782,7 +3013,11 @@
           <w:ilvl w:val="0"/>
           <w:numId w:val="13"/>
         </w:numPr>
-        <w:spacing w:before="100" w:beforeAutospacing="1" w:after="100" w:afterAutospacing="1" w:line="240" w:lineRule="auto"/>
+        <w:tabs>
+          <w:tab w:val="clear" w:pos="720"/>
+        </w:tabs>
+        <w:spacing w:line="240" w:lineRule="auto"/>
+        <w:ind w:left="0" w:firstLine="851"/>
         <w:jc w:val="both"/>
         <w:rPr>
           <w:rFonts w:ascii="Times New Roman" w:hAnsi="Times New Roman" w:cs="Times New Roman"/>
@@ -2814,7 +3049,11 @@
           <w:ilvl w:val="0"/>
           <w:numId w:val="13"/>
         </w:numPr>
-        <w:spacing w:before="100" w:beforeAutospacing="1" w:after="100" w:afterAutospacing="1" w:line="240" w:lineRule="auto"/>
+        <w:tabs>
+          <w:tab w:val="clear" w:pos="720"/>
+        </w:tabs>
+        <w:spacing w:line="240" w:lineRule="auto"/>
+        <w:ind w:left="0" w:firstLine="851"/>
         <w:jc w:val="both"/>
         <w:rPr>
           <w:rFonts w:ascii="Times New Roman" w:hAnsi="Times New Roman" w:cs="Times New Roman"/>
@@ -2846,7 +3085,11 @@
           <w:ilvl w:val="0"/>
           <w:numId w:val="13"/>
         </w:numPr>
-        <w:spacing w:before="100" w:beforeAutospacing="1" w:after="100" w:afterAutospacing="1" w:line="240" w:lineRule="auto"/>
+        <w:tabs>
+          <w:tab w:val="clear" w:pos="720"/>
+        </w:tabs>
+        <w:spacing w:line="240" w:lineRule="auto"/>
+        <w:ind w:left="0" w:firstLine="851"/>
         <w:jc w:val="both"/>
         <w:rPr>
           <w:rFonts w:ascii="Times New Roman" w:hAnsi="Times New Roman" w:cs="Times New Roman"/>
@@ -2869,23 +3112,7 @@
           <w:sz w:val="28"/>
           <w:szCs w:val="28"/>
         </w:rPr>
-        <w:t xml:space="preserve">: Когда экосистема охватывает большинство повседневных задач, пользователи и бизнесы становятся зависимыми от её инфраструктуры. В случае сбоя или </w:t>
-      </w:r>
-      <w:r>
-        <w:rPr>
-          <w:rFonts w:ascii="Times New Roman" w:hAnsi="Times New Roman" w:cs="Times New Roman"/>
-          <w:sz w:val="28"/>
-          <w:szCs w:val="28"/>
-        </w:rPr>
-        <w:t>политики изменения условий — это</w:t>
-      </w:r>
-      <w:r>
-        <w:rPr>
-          <w:rFonts w:ascii="Times New Roman" w:hAnsi="Times New Roman" w:cs="Times New Roman"/>
-          <w:sz w:val="28"/>
-          <w:szCs w:val="28"/>
-        </w:rPr>
-        <w:t xml:space="preserve"> может серьёзно повлиять на всех участников.</w:t>
+        <w:t>: Когда экосистема охватывает большинство повседневных задач, пользователи и бизнесы становятся зависимыми от её инфраструктуры. В случае сбоя или политики изменения условий — это может серьёзно повлиять на всех участников.</w:t>
       </w:r>
     </w:p>
     <w:p>
@@ -2894,7 +3121,11 @@
           <w:ilvl w:val="0"/>
           <w:numId w:val="13"/>
         </w:numPr>
-        <w:spacing w:before="100" w:beforeAutospacing="1" w:after="100" w:afterAutospacing="1" w:line="240" w:lineRule="auto"/>
+        <w:tabs>
+          <w:tab w:val="clear" w:pos="720"/>
+        </w:tabs>
+        <w:spacing w:line="240" w:lineRule="auto"/>
+        <w:ind w:left="0" w:firstLine="851"/>
         <w:jc w:val="both"/>
         <w:rPr>
           <w:rFonts w:ascii="Times New Roman" w:hAnsi="Times New Roman" w:cs="Times New Roman"/>
@@ -2946,7 +3177,11 @@
           <w:ilvl w:val="0"/>
           <w:numId w:val="13"/>
         </w:numPr>
-        <w:spacing w:before="100" w:beforeAutospacing="1" w:after="100" w:afterAutospacing="1" w:line="240" w:lineRule="auto"/>
+        <w:tabs>
+          <w:tab w:val="clear" w:pos="720"/>
+        </w:tabs>
+        <w:spacing w:line="240" w:lineRule="auto"/>
+        <w:ind w:left="0" w:firstLine="851"/>
         <w:jc w:val="both"/>
         <w:rPr>
           <w:rFonts w:ascii="Times New Roman" w:hAnsi="Times New Roman" w:cs="Times New Roman"/>
@@ -2978,7 +3213,11 @@
           <w:ilvl w:val="0"/>
           <w:numId w:val="13"/>
         </w:numPr>
-        <w:spacing w:before="100" w:beforeAutospacing="1" w:after="100" w:afterAutospacing="1" w:line="240" w:lineRule="auto"/>
+        <w:tabs>
+          <w:tab w:val="clear" w:pos="720"/>
+        </w:tabs>
+        <w:spacing w:line="240" w:lineRule="auto"/>
+        <w:ind w:left="0" w:firstLine="851"/>
         <w:jc w:val="both"/>
       </w:pPr>
       <w:r>
@@ -3019,37 +3258,49 @@
     </w:p>
     <w:p>
       <w:pPr>
-        <w:spacing w:before="100" w:beforeAutospacing="1" w:after="100" w:afterAutospacing="1" w:line="240" w:lineRule="auto"/>
-        <w:jc w:val="both"/>
-      </w:pPr>
-    </w:p>
-    <w:p>
-      <w:pPr>
-        <w:spacing w:before="100" w:beforeAutospacing="1" w:after="100" w:afterAutospacing="1" w:line="240" w:lineRule="auto"/>
-        <w:jc w:val="both"/>
-      </w:pPr>
-    </w:p>
-    <w:p>
-      <w:pPr>
-        <w:spacing w:before="100" w:beforeAutospacing="1" w:after="100" w:afterAutospacing="1" w:line="240" w:lineRule="auto"/>
-        <w:jc w:val="both"/>
-      </w:pPr>
-    </w:p>
-    <w:p>
-      <w:pPr>
-        <w:spacing w:before="100" w:beforeAutospacing="1" w:after="100" w:afterAutospacing="1" w:line="240" w:lineRule="auto"/>
-        <w:jc w:val="both"/>
-      </w:pPr>
-    </w:p>
-    <w:p>
-      <w:pPr>
-        <w:spacing w:before="100" w:beforeAutospacing="1" w:after="100" w:afterAutospacing="1" w:line="240" w:lineRule="auto"/>
+        <w:spacing w:line="240" w:lineRule="auto"/>
+        <w:ind w:firstLine="851"/>
+        <w:jc w:val="both"/>
+      </w:pPr>
+    </w:p>
+    <w:p>
+      <w:pPr>
+        <w:spacing w:line="240" w:lineRule="auto"/>
+        <w:ind w:firstLine="851"/>
+        <w:jc w:val="both"/>
+      </w:pPr>
+    </w:p>
+    <w:p>
+      <w:pPr>
+        <w:spacing w:line="240" w:lineRule="auto"/>
+        <w:ind w:firstLine="851"/>
         <w:jc w:val="both"/>
       </w:pPr>
     </w:p>
     <w:p>
       <w:pPr>
         <w:pStyle w:val="3"/>
+        <w:spacing w:before="0" w:beforeAutospacing="0" w:after="160" w:afterAutospacing="0"/>
+        <w:ind w:firstLine="851"/>
+        <w:jc w:val="both"/>
+        <w:rPr>
+          <w:sz w:val="28"/>
+          <w:szCs w:val="28"/>
+        </w:rPr>
+      </w:pPr>
+      <w:r>
+        <w:rPr>
+          <w:sz w:val="28"/>
+          <w:szCs w:val="28"/>
+        </w:rPr>
+        <w:t>3. Изучите документ «Методические рекомендации по проектированию интерфейсов государственной услуги или государственной функции на едином портале государственных услуг». Какие принципы создания услуг и сервисов из данных Методических рекомендаций Вы могли бы использовать в своей разработке (в рамках магистерской диссертации). Ответ обоснуйте.</w:t>
+      </w:r>
+    </w:p>
+    <w:p>
+      <w:pPr>
+        <w:pStyle w:val="3"/>
+        <w:spacing w:before="0" w:beforeAutospacing="0" w:after="160" w:afterAutospacing="0"/>
+        <w:ind w:firstLine="851"/>
         <w:jc w:val="both"/>
         <w:rPr>
           <w:sz w:val="28"/>
@@ -3083,7 +3334,11 @@
           <w:ilvl w:val="0"/>
           <w:numId w:val="14"/>
         </w:numPr>
-        <w:spacing w:before="100" w:beforeAutospacing="1" w:after="100" w:afterAutospacing="1" w:line="240" w:lineRule="auto"/>
+        <w:tabs>
+          <w:tab w:val="clear" w:pos="720"/>
+        </w:tabs>
+        <w:spacing w:line="240" w:lineRule="auto"/>
+        <w:ind w:left="0" w:firstLine="851"/>
         <w:jc w:val="both"/>
         <w:rPr>
           <w:rFonts w:ascii="Times New Roman" w:hAnsi="Times New Roman" w:cs="Times New Roman"/>
@@ -3115,7 +3370,11 @@
           <w:ilvl w:val="0"/>
           <w:numId w:val="14"/>
         </w:numPr>
-        <w:spacing w:before="100" w:beforeAutospacing="1" w:after="100" w:afterAutospacing="1" w:line="240" w:lineRule="auto"/>
+        <w:tabs>
+          <w:tab w:val="clear" w:pos="720"/>
+        </w:tabs>
+        <w:spacing w:line="240" w:lineRule="auto"/>
+        <w:ind w:left="0" w:firstLine="851"/>
         <w:jc w:val="both"/>
         <w:rPr>
           <w:rFonts w:ascii="Times New Roman" w:hAnsi="Times New Roman" w:cs="Times New Roman"/>
@@ -3162,6 +3421,8 @@
     <w:p>
       <w:pPr>
         <w:pStyle w:val="3"/>
+        <w:spacing w:before="0" w:beforeAutospacing="0" w:after="160" w:afterAutospacing="0"/>
+        <w:ind w:firstLine="851"/>
         <w:jc w:val="both"/>
         <w:rPr>
           <w:sz w:val="28"/>
@@ -3190,9 +3451,13 @@
       <w:pPr>
         <w:numPr>
           <w:ilvl w:val="0"/>
-          <w:numId w:val="15"/>
+          <w:numId w:val="14"/>
         </w:numPr>
-        <w:spacing w:before="100" w:beforeAutospacing="1" w:after="100" w:afterAutospacing="1" w:line="240" w:lineRule="auto"/>
+        <w:tabs>
+          <w:tab w:val="clear" w:pos="720"/>
+        </w:tabs>
+        <w:spacing w:line="240" w:lineRule="auto"/>
+        <w:ind w:left="0" w:firstLine="851"/>
         <w:jc w:val="both"/>
         <w:rPr>
           <w:rFonts w:ascii="Times New Roman" w:hAnsi="Times New Roman" w:cs="Times New Roman"/>
@@ -3222,9 +3487,13 @@
       <w:pPr>
         <w:numPr>
           <w:ilvl w:val="0"/>
-          <w:numId w:val="15"/>
+          <w:numId w:val="14"/>
         </w:numPr>
-        <w:spacing w:before="100" w:beforeAutospacing="1" w:after="100" w:afterAutospacing="1" w:line="240" w:lineRule="auto"/>
+        <w:tabs>
+          <w:tab w:val="clear" w:pos="720"/>
+        </w:tabs>
+        <w:spacing w:line="240" w:lineRule="auto"/>
+        <w:ind w:left="0" w:firstLine="851"/>
         <w:jc w:val="both"/>
         <w:rPr>
           <w:rFonts w:ascii="Times New Roman" w:hAnsi="Times New Roman" w:cs="Times New Roman"/>
@@ -3253,6 +3522,8 @@
     <w:p>
       <w:pPr>
         <w:pStyle w:val="3"/>
+        <w:spacing w:before="0" w:beforeAutospacing="0" w:after="160" w:afterAutospacing="0"/>
+        <w:ind w:firstLine="851"/>
         <w:jc w:val="both"/>
         <w:rPr>
           <w:sz w:val="28"/>
@@ -3281,9 +3552,13 @@
       <w:pPr>
         <w:numPr>
           <w:ilvl w:val="0"/>
-          <w:numId w:val="16"/>
+          <w:numId w:val="14"/>
         </w:numPr>
-        <w:spacing w:before="100" w:beforeAutospacing="1" w:after="100" w:afterAutospacing="1" w:line="240" w:lineRule="auto"/>
+        <w:tabs>
+          <w:tab w:val="clear" w:pos="720"/>
+        </w:tabs>
+        <w:spacing w:line="240" w:lineRule="auto"/>
+        <w:ind w:left="0" w:firstLine="851"/>
         <w:jc w:val="both"/>
         <w:rPr>
           <w:rFonts w:ascii="Times New Roman" w:hAnsi="Times New Roman" w:cs="Times New Roman"/>
@@ -3313,9 +3588,13 @@
       <w:pPr>
         <w:numPr>
           <w:ilvl w:val="0"/>
-          <w:numId w:val="16"/>
+          <w:numId w:val="14"/>
         </w:numPr>
-        <w:spacing w:before="100" w:beforeAutospacing="1" w:after="100" w:afterAutospacing="1" w:line="240" w:lineRule="auto"/>
+        <w:tabs>
+          <w:tab w:val="clear" w:pos="720"/>
+        </w:tabs>
+        <w:spacing w:line="240" w:lineRule="auto"/>
+        <w:ind w:left="0" w:firstLine="851"/>
         <w:jc w:val="both"/>
         <w:rPr>
           <w:rFonts w:ascii="Times New Roman" w:hAnsi="Times New Roman" w:cs="Times New Roman"/>
@@ -3362,6 +3641,8 @@
     <w:p>
       <w:pPr>
         <w:pStyle w:val="3"/>
+        <w:spacing w:before="0" w:beforeAutospacing="0" w:after="160" w:afterAutospacing="0"/>
+        <w:ind w:firstLine="851"/>
         <w:jc w:val="both"/>
         <w:rPr>
           <w:sz w:val="28"/>
@@ -3390,9 +3671,13 @@
       <w:pPr>
         <w:numPr>
           <w:ilvl w:val="0"/>
-          <w:numId w:val="17"/>
+          <w:numId w:val="14"/>
         </w:numPr>
-        <w:spacing w:before="100" w:beforeAutospacing="1" w:after="100" w:afterAutospacing="1" w:line="240" w:lineRule="auto"/>
+        <w:tabs>
+          <w:tab w:val="clear" w:pos="720"/>
+        </w:tabs>
+        <w:spacing w:line="240" w:lineRule="auto"/>
+        <w:ind w:left="0" w:firstLine="851"/>
         <w:jc w:val="both"/>
         <w:rPr>
           <w:rFonts w:ascii="Times New Roman" w:hAnsi="Times New Roman" w:cs="Times New Roman"/>
@@ -3422,9 +3707,13 @@
       <w:pPr>
         <w:numPr>
           <w:ilvl w:val="0"/>
-          <w:numId w:val="17"/>
+          <w:numId w:val="14"/>
         </w:numPr>
-        <w:spacing w:before="100" w:beforeAutospacing="1" w:after="100" w:afterAutospacing="1" w:line="240" w:lineRule="auto"/>
+        <w:tabs>
+          <w:tab w:val="clear" w:pos="720"/>
+        </w:tabs>
+        <w:spacing w:line="240" w:lineRule="auto"/>
+        <w:ind w:left="0" w:firstLine="851"/>
         <w:jc w:val="both"/>
         <w:rPr>
           <w:rFonts w:ascii="Times New Roman" w:hAnsi="Times New Roman" w:cs="Times New Roman"/>
@@ -3471,6 +3760,8 @@
     <w:p>
       <w:pPr>
         <w:pStyle w:val="3"/>
+        <w:spacing w:before="0" w:beforeAutospacing="0" w:after="160" w:afterAutospacing="0"/>
+        <w:ind w:firstLine="851"/>
         <w:jc w:val="both"/>
         <w:rPr>
           <w:sz w:val="28"/>
@@ -3499,9 +3790,13 @@
       <w:pPr>
         <w:numPr>
           <w:ilvl w:val="0"/>
-          <w:numId w:val="18"/>
+          <w:numId w:val="14"/>
         </w:numPr>
-        <w:spacing w:before="100" w:beforeAutospacing="1" w:after="100" w:afterAutospacing="1" w:line="240" w:lineRule="auto"/>
+        <w:tabs>
+          <w:tab w:val="clear" w:pos="720"/>
+        </w:tabs>
+        <w:spacing w:line="240" w:lineRule="auto"/>
+        <w:ind w:left="0" w:firstLine="851"/>
         <w:jc w:val="both"/>
         <w:rPr>
           <w:rFonts w:ascii="Times New Roman" w:hAnsi="Times New Roman" w:cs="Times New Roman"/>
@@ -3531,9 +3826,13 @@
       <w:pPr>
         <w:numPr>
           <w:ilvl w:val="0"/>
-          <w:numId w:val="18"/>
+          <w:numId w:val="14"/>
         </w:numPr>
-        <w:spacing w:before="100" w:beforeAutospacing="1" w:after="100" w:afterAutospacing="1" w:line="240" w:lineRule="auto"/>
+        <w:tabs>
+          <w:tab w:val="clear" w:pos="720"/>
+        </w:tabs>
+        <w:spacing w:line="240" w:lineRule="auto"/>
+        <w:ind w:left="0" w:firstLine="851"/>
         <w:jc w:val="both"/>
         <w:rPr>
           <w:rFonts w:ascii="Times New Roman" w:hAnsi="Times New Roman" w:cs="Times New Roman"/>
@@ -3561,7 +3860,69 @@
     </w:p>
     <w:p>
       <w:pPr>
+        <w:spacing w:line="240" w:lineRule="auto"/>
+        <w:ind w:firstLine="851"/>
+        <w:jc w:val="both"/>
+        <w:rPr>
+          <w:rFonts w:ascii="Times New Roman" w:hAnsi="Times New Roman" w:cs="Times New Roman"/>
+          <w:sz w:val="28"/>
+          <w:szCs w:val="28"/>
+        </w:rPr>
+      </w:pPr>
+    </w:p>
+    <w:p>
+      <w:pPr>
+        <w:spacing w:line="240" w:lineRule="auto"/>
+        <w:ind w:firstLine="851"/>
+        <w:jc w:val="both"/>
+        <w:rPr>
+          <w:rFonts w:ascii="Times New Roman" w:hAnsi="Times New Roman" w:cs="Times New Roman"/>
+          <w:sz w:val="28"/>
+          <w:szCs w:val="28"/>
+        </w:rPr>
+      </w:pPr>
+    </w:p>
+    <w:p>
+      <w:pPr>
+        <w:spacing w:line="240" w:lineRule="auto"/>
+        <w:ind w:firstLine="851"/>
+        <w:jc w:val="both"/>
+        <w:rPr>
+          <w:rFonts w:ascii="Times New Roman" w:hAnsi="Times New Roman" w:cs="Times New Roman"/>
+          <w:sz w:val="28"/>
+          <w:szCs w:val="28"/>
+        </w:rPr>
+      </w:pPr>
+    </w:p>
+    <w:p>
+      <w:pPr>
+        <w:spacing w:line="240" w:lineRule="auto"/>
+        <w:ind w:firstLine="851"/>
+        <w:jc w:val="both"/>
+        <w:rPr>
+          <w:rFonts w:ascii="Times New Roman" w:hAnsi="Times New Roman" w:cs="Times New Roman"/>
+          <w:sz w:val="28"/>
+          <w:szCs w:val="28"/>
+        </w:rPr>
+      </w:pPr>
+    </w:p>
+    <w:p>
+      <w:pPr>
+        <w:spacing w:line="240" w:lineRule="auto"/>
+        <w:ind w:firstLine="851"/>
+        <w:jc w:val="both"/>
+        <w:rPr>
+          <w:rFonts w:ascii="Times New Roman" w:hAnsi="Times New Roman" w:cs="Times New Roman"/>
+          <w:sz w:val="28"/>
+          <w:szCs w:val="28"/>
+        </w:rPr>
+      </w:pPr>
+    </w:p>
+    <w:p>
+      <w:pPr>
         <w:pStyle w:val="3"/>
+        <w:spacing w:before="0" w:beforeAutospacing="0" w:after="160" w:afterAutospacing="0"/>
+        <w:ind w:firstLine="851"/>
         <w:jc w:val="both"/>
         <w:rPr>
           <w:sz w:val="28"/>
@@ -3578,8 +3939,8 @@
     </w:p>
     <w:p>
       <w:pPr>
-        <w:spacing w:before="100" w:beforeAutospacing="1" w:after="100" w:afterAutospacing="1" w:line="240" w:lineRule="auto"/>
-        <w:ind w:firstLine="708"/>
+        <w:spacing w:after="0" w:line="240" w:lineRule="auto"/>
+        <w:ind w:firstLine="851"/>
         <w:jc w:val="both"/>
         <w:rPr>
           <w:rFonts w:ascii="Times New Roman" w:eastAsia="Times New Roman" w:hAnsi="Times New Roman" w:cs="Times New Roman"/>
@@ -3621,7 +3982,8 @@
     <w:p>
       <w:pPr>
         <w:pStyle w:val="a3"/>
-        <w:ind w:firstLine="708"/>
+        <w:spacing w:before="0" w:beforeAutospacing="0" w:after="0" w:afterAutospacing="0"/>
+        <w:ind w:firstLine="851"/>
         <w:jc w:val="both"/>
         <w:rPr>
           <w:sz w:val="28"/>
@@ -3639,7 +4001,8 @@
     <w:p>
       <w:pPr>
         <w:pStyle w:val="a3"/>
-        <w:ind w:firstLine="708"/>
+        <w:spacing w:before="0" w:beforeAutospacing="0" w:after="160" w:afterAutospacing="0"/>
+        <w:ind w:firstLine="851"/>
         <w:jc w:val="both"/>
         <w:rPr>
           <w:sz w:val="28"/>
@@ -3654,23 +4017,90 @@
         <w:t>Эти принципы, позаимствованные из «Методических рекомендаций», позволят разработать интерфейс, который будет интуитивным, удобным и доступным. Их реализация поможет создать комфортные условия для использования системы управления умным домом, снижая барьеры для освоения и применения технологий, что будет важным аспектом в вашей магистерской работе.</w:t>
       </w:r>
     </w:p>
-    <w:p/>
-    <w:p/>
-    <w:p/>
-    <w:p/>
-    <w:p/>
-    <w:p/>
-    <w:p/>
-    <w:p/>
-    <w:p/>
-    <w:p/>
-    <w:p/>
-    <w:p/>
-    <w:p/>
-    <w:p/>
-    <w:p/>
-    <w:p/>
-    <w:p>
+    <w:p>
+      <w:pPr>
+        <w:ind w:firstLine="851"/>
+      </w:pPr>
+    </w:p>
+    <w:p>
+      <w:pPr>
+        <w:ind w:firstLine="851"/>
+      </w:pPr>
+    </w:p>
+    <w:p>
+      <w:pPr>
+        <w:ind w:firstLine="851"/>
+      </w:pPr>
+    </w:p>
+    <w:p>
+      <w:pPr>
+        <w:ind w:firstLine="851"/>
+      </w:pPr>
+    </w:p>
+    <w:p>
+      <w:pPr>
+        <w:ind w:firstLine="851"/>
+      </w:pPr>
+    </w:p>
+    <w:p>
+      <w:pPr>
+        <w:ind w:firstLine="851"/>
+      </w:pPr>
+    </w:p>
+    <w:p>
+      <w:pPr>
+        <w:ind w:firstLine="851"/>
+      </w:pPr>
+    </w:p>
+    <w:p>
+      <w:pPr>
+        <w:ind w:firstLine="851"/>
+      </w:pPr>
+    </w:p>
+    <w:p>
+      <w:pPr>
+        <w:ind w:firstLine="851"/>
+      </w:pPr>
+    </w:p>
+    <w:p>
+      <w:pPr>
+        <w:ind w:firstLine="851"/>
+      </w:pPr>
+    </w:p>
+    <w:p>
+      <w:pPr>
+        <w:ind w:firstLine="851"/>
+      </w:pPr>
+    </w:p>
+    <w:p>
+      <w:pPr>
+        <w:ind w:firstLine="851"/>
+      </w:pPr>
+    </w:p>
+    <w:p>
+      <w:pPr>
+        <w:ind w:firstLine="851"/>
+      </w:pPr>
+    </w:p>
+    <w:p>
+      <w:pPr>
+        <w:ind w:firstLine="851"/>
+      </w:pPr>
+    </w:p>
+    <w:p>
+      <w:pPr>
+        <w:ind w:firstLine="851"/>
+      </w:pPr>
+    </w:p>
+    <w:p>
+      <w:pPr>
+        <w:ind w:firstLine="851"/>
+      </w:pPr>
+    </w:p>
+    <w:p>
+      <w:pPr>
+        <w:ind w:firstLine="851"/>
+      </w:pPr>
       <w:r>
         <w:t xml:space="preserve"> </w:t>
       </w:r>

</xml_diff>